<commit_message>
Questões 8, 9 e 10
</commit_message>
<xml_diff>
--- a/Henrique_Martins_Ex02_SV.docx
+++ b/Henrique_Martins_Ex02_SV.docx
@@ -500,14 +500,14 @@
           <w:r>
             <w:fldChar w:fldCharType="separate"/>
           </w:r>
-          <w:hyperlink w:anchor="_Toc468640646" w:history="1">
+          <w:hyperlink w:anchor="_Toc468911235" w:history="1">
             <w:r>
               <w:rPr>
                 <w:rStyle w:val="Hyperlink"/>
                 <w:noProof/>
                 <w:lang w:bidi="hi-IN"/>
               </w:rPr>
-              <w:t>Introdução</w:t>
+              <w:t>Questão 01</w:t>
             </w:r>
             <w:r>
               <w:rPr>
@@ -528,7 +528,7 @@
                 <w:noProof/>
                 <w:webHidden/>
               </w:rPr>
-              <w:instrText xml:space="preserve"> PAGEREF _Toc468640646 \h </w:instrText>
+              <w:instrText xml:space="preserve"> PAGEREF _Toc468911235 \h </w:instrText>
             </w:r>
             <w:r>
               <w:rPr>
@@ -570,14 +570,14 @@
               <w:noProof/>
             </w:rPr>
           </w:pPr>
-          <w:hyperlink w:anchor="_Toc468640647" w:history="1">
+          <w:hyperlink w:anchor="_Toc468911236" w:history="1">
             <w:r>
               <w:rPr>
                 <w:rStyle w:val="Hyperlink"/>
                 <w:noProof/>
                 <w:lang w:bidi="hi-IN"/>
               </w:rPr>
-              <w:t>Questão 01</w:t>
+              <w:t>Questão 02</w:t>
             </w:r>
             <w:r>
               <w:rPr>
@@ -598,7 +598,7 @@
                 <w:noProof/>
                 <w:webHidden/>
               </w:rPr>
-              <w:instrText xml:space="preserve"> PAGEREF _Toc468640647 \h </w:instrText>
+              <w:instrText xml:space="preserve"> PAGEREF _Toc468911236 \h </w:instrText>
             </w:r>
             <w:r>
               <w:rPr>
@@ -618,7 +618,7 @@
                 <w:noProof/>
                 <w:webHidden/>
               </w:rPr>
-              <w:t>iii</w:t>
+              <w:t>iv</w:t>
             </w:r>
             <w:r>
               <w:rPr>
@@ -640,14 +640,14 @@
               <w:noProof/>
             </w:rPr>
           </w:pPr>
-          <w:hyperlink w:anchor="_Toc468640648" w:history="1">
+          <w:hyperlink w:anchor="_Toc468911237" w:history="1">
             <w:r>
               <w:rPr>
                 <w:rStyle w:val="Hyperlink"/>
                 <w:noProof/>
                 <w:lang w:bidi="hi-IN"/>
               </w:rPr>
-              <w:t>Questão 02</w:t>
+              <w:t>Questão 03</w:t>
             </w:r>
             <w:r>
               <w:rPr>
@@ -668,7 +668,7 @@
                 <w:noProof/>
                 <w:webHidden/>
               </w:rPr>
-              <w:instrText xml:space="preserve"> PAGEREF _Toc468640648 \h </w:instrText>
+              <w:instrText xml:space="preserve"> PAGEREF _Toc468911237 \h </w:instrText>
             </w:r>
             <w:r>
               <w:rPr>
@@ -688,7 +688,7 @@
                 <w:noProof/>
                 <w:webHidden/>
               </w:rPr>
-              <w:t>iv</w:t>
+              <w:t>v</w:t>
             </w:r>
             <w:r>
               <w:rPr>
@@ -710,14 +710,14 @@
               <w:noProof/>
             </w:rPr>
           </w:pPr>
-          <w:hyperlink w:anchor="_Toc468640649" w:history="1">
+          <w:hyperlink w:anchor="_Toc468911238" w:history="1">
             <w:r>
               <w:rPr>
                 <w:rStyle w:val="Hyperlink"/>
                 <w:noProof/>
                 <w:lang w:bidi="hi-IN"/>
               </w:rPr>
-              <w:t>Questão 03</w:t>
+              <w:t>Questão 04</w:t>
             </w:r>
             <w:r>
               <w:rPr>
@@ -738,7 +738,7 @@
                 <w:noProof/>
                 <w:webHidden/>
               </w:rPr>
-              <w:instrText xml:space="preserve"> PAGEREF _Toc468640649 \h </w:instrText>
+              <w:instrText xml:space="preserve"> PAGEREF _Toc468911238 \h </w:instrText>
             </w:r>
             <w:r>
               <w:rPr>
@@ -780,14 +780,14 @@
               <w:noProof/>
             </w:rPr>
           </w:pPr>
-          <w:hyperlink w:anchor="_Toc468640650" w:history="1">
+          <w:hyperlink w:anchor="_Toc468911239" w:history="1">
             <w:r>
               <w:rPr>
                 <w:rStyle w:val="Hyperlink"/>
                 <w:noProof/>
                 <w:lang w:bidi="hi-IN"/>
               </w:rPr>
-              <w:t>Questão 04</w:t>
+              <w:t>Questão 05</w:t>
             </w:r>
             <w:r>
               <w:rPr>
@@ -808,7 +808,7 @@
                 <w:noProof/>
                 <w:webHidden/>
               </w:rPr>
-              <w:instrText xml:space="preserve"> PAGEREF _Toc468640650 \h </w:instrText>
+              <w:instrText xml:space="preserve"> PAGEREF _Toc468911239 \h </w:instrText>
             </w:r>
             <w:r>
               <w:rPr>
@@ -828,7 +828,7 @@
                 <w:noProof/>
                 <w:webHidden/>
               </w:rPr>
-              <w:t>v</w:t>
+              <w:t>vi</w:t>
             </w:r>
             <w:r>
               <w:rPr>
@@ -850,14 +850,14 @@
               <w:noProof/>
             </w:rPr>
           </w:pPr>
-          <w:hyperlink w:anchor="_Toc468640651" w:history="1">
+          <w:hyperlink w:anchor="_Toc468911240" w:history="1">
             <w:r>
               <w:rPr>
                 <w:rStyle w:val="Hyperlink"/>
                 <w:noProof/>
                 <w:lang w:bidi="hi-IN"/>
               </w:rPr>
-              <w:t>Questão 05</w:t>
+              <w:t>Questão 06</w:t>
             </w:r>
             <w:r>
               <w:rPr>
@@ -878,7 +878,7 @@
                 <w:noProof/>
                 <w:webHidden/>
               </w:rPr>
-              <w:instrText xml:space="preserve"> PAGEREF _Toc468640651 \h </w:instrText>
+              <w:instrText xml:space="preserve"> PAGEREF _Toc468911240 \h </w:instrText>
             </w:r>
             <w:r>
               <w:rPr>
@@ -898,7 +898,7 @@
                 <w:noProof/>
                 <w:webHidden/>
               </w:rPr>
-              <w:t>vi</w:t>
+              <w:t>viii</w:t>
             </w:r>
             <w:r>
               <w:rPr>
@@ -920,14 +920,14 @@
               <w:noProof/>
             </w:rPr>
           </w:pPr>
-          <w:hyperlink w:anchor="_Toc468640652" w:history="1">
+          <w:hyperlink w:anchor="_Toc468911241" w:history="1">
             <w:r>
               <w:rPr>
                 <w:rStyle w:val="Hyperlink"/>
                 <w:noProof/>
                 <w:lang w:bidi="hi-IN"/>
               </w:rPr>
-              <w:t>Questão 06</w:t>
+              <w:t>Questão 07</w:t>
             </w:r>
             <w:r>
               <w:rPr>
@@ -948,7 +948,7 @@
                 <w:noProof/>
                 <w:webHidden/>
               </w:rPr>
-              <w:instrText xml:space="preserve"> PAGEREF _Toc468640652 \h </w:instrText>
+              <w:instrText xml:space="preserve"> PAGEREF _Toc468911241 \h </w:instrText>
             </w:r>
             <w:r>
               <w:rPr>
@@ -968,7 +968,7 @@
                 <w:noProof/>
                 <w:webHidden/>
               </w:rPr>
-              <w:t>vi</w:t>
+              <w:t>x</w:t>
             </w:r>
             <w:r>
               <w:rPr>
@@ -990,14 +990,14 @@
               <w:noProof/>
             </w:rPr>
           </w:pPr>
-          <w:hyperlink w:anchor="_Toc468640653" w:history="1">
+          <w:hyperlink w:anchor="_Toc468911242" w:history="1">
             <w:r>
               <w:rPr>
                 <w:rStyle w:val="Hyperlink"/>
                 <w:noProof/>
                 <w:lang w:bidi="hi-IN"/>
               </w:rPr>
-              <w:t>Questão 07</w:t>
+              <w:t>Questão 08</w:t>
             </w:r>
             <w:r>
               <w:rPr>
@@ -1018,7 +1018,7 @@
                 <w:noProof/>
                 <w:webHidden/>
               </w:rPr>
-              <w:instrText xml:space="preserve"> PAGEREF _Toc468640653 \h </w:instrText>
+              <w:instrText xml:space="preserve"> PAGEREF _Toc468911242 \h </w:instrText>
             </w:r>
             <w:r>
               <w:rPr>
@@ -1038,7 +1038,7 @@
                 <w:noProof/>
                 <w:webHidden/>
               </w:rPr>
-              <w:t>vi</w:t>
+              <w:t>xii</w:t>
             </w:r>
             <w:r>
               <w:rPr>
@@ -1060,14 +1060,14 @@
               <w:noProof/>
             </w:rPr>
           </w:pPr>
-          <w:hyperlink w:anchor="_Toc468640654" w:history="1">
+          <w:hyperlink w:anchor="_Toc468911243" w:history="1">
             <w:r>
               <w:rPr>
                 <w:rStyle w:val="Hyperlink"/>
                 <w:noProof/>
                 <w:lang w:bidi="hi-IN"/>
               </w:rPr>
-              <w:t>Questão 08</w:t>
+              <w:t>Questão 09</w:t>
             </w:r>
             <w:r>
               <w:rPr>
@@ -1088,7 +1088,7 @@
                 <w:noProof/>
                 <w:webHidden/>
               </w:rPr>
-              <w:instrText xml:space="preserve"> PAGEREF _Toc468640654 \h </w:instrText>
+              <w:instrText xml:space="preserve"> PAGEREF _Toc468911243 \h </w:instrText>
             </w:r>
             <w:r>
               <w:rPr>
@@ -1108,7 +1108,7 @@
                 <w:noProof/>
                 <w:webHidden/>
               </w:rPr>
-              <w:t>vi</w:t>
+              <w:t>xiii</w:t>
             </w:r>
             <w:r>
               <w:rPr>
@@ -1130,14 +1130,14 @@
               <w:noProof/>
             </w:rPr>
           </w:pPr>
-          <w:hyperlink w:anchor="_Toc468640655" w:history="1">
+          <w:hyperlink w:anchor="_Toc468911244" w:history="1">
             <w:r>
               <w:rPr>
                 <w:rStyle w:val="Hyperlink"/>
                 <w:noProof/>
                 <w:lang w:bidi="hi-IN"/>
               </w:rPr>
-              <w:t>Questão 09</w:t>
+              <w:t>Questão 10</w:t>
             </w:r>
             <w:r>
               <w:rPr>
@@ -1158,7 +1158,7 @@
                 <w:noProof/>
                 <w:webHidden/>
               </w:rPr>
-              <w:instrText xml:space="preserve"> PAGEREF _Toc468640655 \h </w:instrText>
+              <w:instrText xml:space="preserve"> PAGEREF _Toc468911244 \h </w:instrText>
             </w:r>
             <w:r>
               <w:rPr>
@@ -1178,77 +1178,7 @@
                 <w:noProof/>
                 <w:webHidden/>
               </w:rPr>
-              <w:t>vi</w:t>
-            </w:r>
-            <w:r>
-              <w:rPr>
-                <w:noProof/>
-                <w:webHidden/>
-              </w:rPr>
-              <w:fldChar w:fldCharType="end"/>
-            </w:r>
-          </w:hyperlink>
-        </w:p>
-        <w:p>
-          <w:pPr>
-            <w:pStyle w:val="Sumrio1"/>
-            <w:tabs>
-              <w:tab w:val="right" w:leader="dot" w:pos="8494"/>
-            </w:tabs>
-            <w:rPr>
-              <w:rFonts w:cstheme="minorBidi"/>
-              <w:noProof/>
-            </w:rPr>
-          </w:pPr>
-          <w:hyperlink w:anchor="_Toc468640656" w:history="1">
-            <w:r>
-              <w:rPr>
-                <w:rStyle w:val="Hyperlink"/>
-                <w:noProof/>
-                <w:lang w:bidi="hi-IN"/>
-              </w:rPr>
-              <w:t>Questão 10</w:t>
-            </w:r>
-            <w:r>
-              <w:rPr>
-                <w:noProof/>
-                <w:webHidden/>
-              </w:rPr>
-              <w:tab/>
-            </w:r>
-            <w:r>
-              <w:rPr>
-                <w:noProof/>
-                <w:webHidden/>
-              </w:rPr>
-              <w:fldChar w:fldCharType="begin"/>
-            </w:r>
-            <w:r>
-              <w:rPr>
-                <w:noProof/>
-                <w:webHidden/>
-              </w:rPr>
-              <w:instrText xml:space="preserve"> PAGEREF _Toc468640656 \h </w:instrText>
-            </w:r>
-            <w:r>
-              <w:rPr>
-                <w:noProof/>
-                <w:webHidden/>
-              </w:rPr>
-            </w:r>
-            <w:r>
-              <w:rPr>
-                <w:noProof/>
-                <w:webHidden/>
-              </w:rPr>
-              <w:fldChar w:fldCharType="separate"/>
-            </w:r>
-            <w:r>
-              <w:rPr>
-                <w:noProof/>
-                <w:webHidden/>
-              </w:rPr>
-              <w:t>vi</w:t>
+              <w:t>xiii</w:t>
             </w:r>
             <w:r>
               <w:rPr>
@@ -1281,48 +1211,16 @@
       <w:r>
         <w:br w:type="page"/>
       </w:r>
+      <w:bookmarkStart w:id="0" w:name="_GoBack"/>
+      <w:bookmarkEnd w:id="0"/>
     </w:p>
     <w:p>
       <w:pPr>
         <w:pStyle w:val="Ttulo1"/>
       </w:pPr>
-      <w:bookmarkStart w:id="0" w:name="_Toc468640646"/>
+      <w:bookmarkStart w:id="1" w:name="_Toc468911235"/>
       <w:r>
         <w:lastRenderedPageBreak/>
-        <w:t>Introdução</w:t>
-      </w:r>
-      <w:bookmarkEnd w:id="0"/>
-    </w:p>
-    <w:p>
-      <w:pPr>
-        <w:ind w:firstLine="0"/>
-      </w:pPr>
-      <w:r>
-        <w:tab/>
-        <w:t>Todas as questões feitas estão disponíveis nesse repositório</w:t>
-      </w:r>
-      <w:r>
-        <w:t xml:space="preserve"> </w:t>
-      </w:r>
-      <w:r>
-        <w:t>Github &lt;</w:t>
-      </w:r>
-      <w:r>
-        <w:rPr>
-          <w:i/>
-        </w:rPr>
-        <w:t>github.com/MrH3nry/Henrique_Martins_Ex02_SV</w:t>
-      </w:r>
-      <w:r>
-        <w:t>&gt;.</w:t>
-      </w:r>
-    </w:p>
-    <w:p>
-      <w:pPr>
-        <w:pStyle w:val="Ttulo1"/>
-      </w:pPr>
-      <w:bookmarkStart w:id="1" w:name="_Toc468640647"/>
-      <w:r>
         <w:t>Questão 01</w:t>
       </w:r>
       <w:bookmarkEnd w:id="1"/>
@@ -1376,7 +1274,40 @@
           <w:lang w:eastAsia="pt-BR" w:bidi="ar-SA"/>
         </w:rPr>
         <w:tab/>
-        <w:t xml:space="preserve">input logic clock, </w:t>
+      </w:r>
+      <w:r>
+        <w:rPr>
+          <w:rFonts w:eastAsia="Times New Roman" w:cs="Times New Roman"/>
+          <w:b/>
+          <w:color w:val="000000"/>
+          <w:lang w:eastAsia="pt-BR" w:bidi="ar-SA"/>
+        </w:rPr>
+        <w:t>input</w:t>
+      </w:r>
+      <w:r>
+        <w:rPr>
+          <w:rFonts w:eastAsia="Times New Roman" w:cs="Times New Roman"/>
+          <w:color w:val="000000"/>
+          <w:lang w:eastAsia="pt-BR" w:bidi="ar-SA"/>
+        </w:rPr>
+        <w:t xml:space="preserve"> </w:t>
+      </w:r>
+      <w:r>
+        <w:rPr>
+          <w:rFonts w:eastAsia="Times New Roman" w:cs="Times New Roman"/>
+          <w:b/>
+          <w:color w:val="000000"/>
+          <w:lang w:eastAsia="pt-BR" w:bidi="ar-SA"/>
+        </w:rPr>
+        <w:t>logic</w:t>
+      </w:r>
+      <w:r>
+        <w:rPr>
+          <w:rFonts w:eastAsia="Times New Roman" w:cs="Times New Roman"/>
+          <w:color w:val="000000"/>
+          <w:lang w:eastAsia="pt-BR" w:bidi="ar-SA"/>
+        </w:rPr>
+        <w:t xml:space="preserve"> clock, </w:t>
       </w:r>
     </w:p>
     <w:p>
@@ -1398,7 +1329,40 @@
           <w:lang w:eastAsia="pt-BR" w:bidi="ar-SA"/>
         </w:rPr>
         <w:tab/>
-        <w:t xml:space="preserve">input logic [3:0] entrada, </w:t>
+      </w:r>
+      <w:r>
+        <w:rPr>
+          <w:rFonts w:eastAsia="Times New Roman" w:cs="Times New Roman"/>
+          <w:b/>
+          <w:color w:val="000000"/>
+          <w:lang w:eastAsia="pt-BR" w:bidi="ar-SA"/>
+        </w:rPr>
+        <w:t>input</w:t>
+      </w:r>
+      <w:r>
+        <w:rPr>
+          <w:rFonts w:eastAsia="Times New Roman" w:cs="Times New Roman"/>
+          <w:color w:val="000000"/>
+          <w:lang w:eastAsia="pt-BR" w:bidi="ar-SA"/>
+        </w:rPr>
+        <w:t xml:space="preserve"> </w:t>
+      </w:r>
+      <w:r>
+        <w:rPr>
+          <w:rFonts w:eastAsia="Times New Roman" w:cs="Times New Roman"/>
+          <w:b/>
+          <w:color w:val="000000"/>
+          <w:lang w:eastAsia="pt-BR" w:bidi="ar-SA"/>
+        </w:rPr>
+        <w:t>logic</w:t>
+      </w:r>
+      <w:r>
+        <w:rPr>
+          <w:rFonts w:eastAsia="Times New Roman" w:cs="Times New Roman"/>
+          <w:color w:val="000000"/>
+          <w:lang w:eastAsia="pt-BR" w:bidi="ar-SA"/>
+        </w:rPr>
+        <w:t xml:space="preserve"> [3:0] entrada, </w:t>
       </w:r>
     </w:p>
     <w:p>
@@ -1420,7 +1384,40 @@
           <w:lang w:eastAsia="pt-BR" w:bidi="ar-SA"/>
         </w:rPr>
         <w:tab/>
-        <w:t>output logic[3:0] saida</w:t>
+      </w:r>
+      <w:r>
+        <w:rPr>
+          <w:rFonts w:eastAsia="Times New Roman" w:cs="Times New Roman"/>
+          <w:b/>
+          <w:color w:val="000000"/>
+          <w:lang w:eastAsia="pt-BR" w:bidi="ar-SA"/>
+        </w:rPr>
+        <w:t>output</w:t>
+      </w:r>
+      <w:r>
+        <w:rPr>
+          <w:rFonts w:eastAsia="Times New Roman" w:cs="Times New Roman"/>
+          <w:color w:val="000000"/>
+          <w:lang w:eastAsia="pt-BR" w:bidi="ar-SA"/>
+        </w:rPr>
+        <w:t xml:space="preserve"> </w:t>
+      </w:r>
+      <w:r>
+        <w:rPr>
+          <w:rFonts w:eastAsia="Times New Roman" w:cs="Times New Roman"/>
+          <w:b/>
+          <w:color w:val="000000"/>
+          <w:lang w:eastAsia="pt-BR" w:bidi="ar-SA"/>
+        </w:rPr>
+        <w:t>logic</w:t>
+      </w:r>
+      <w:r>
+        <w:rPr>
+          <w:rFonts w:eastAsia="Times New Roman" w:cs="Times New Roman"/>
+          <w:color w:val="000000"/>
+          <w:lang w:eastAsia="pt-BR" w:bidi="ar-SA"/>
+        </w:rPr>
+        <w:t>[3:0] saida</w:t>
       </w:r>
     </w:p>
     <w:p>
@@ -1484,7 +1481,23 @@
           <w:lang w:eastAsia="pt-BR" w:bidi="ar-SA"/>
         </w:rPr>
         <w:tab/>
-        <w:t>always_ff @ (posedge clock)</w:t>
+      </w:r>
+      <w:r>
+        <w:rPr>
+          <w:rFonts w:eastAsia="Times New Roman" w:cs="Times New Roman"/>
+          <w:b/>
+          <w:color w:val="000000"/>
+          <w:lang w:eastAsia="pt-BR" w:bidi="ar-SA"/>
+        </w:rPr>
+        <w:t>always_ff</w:t>
+      </w:r>
+      <w:r>
+        <w:rPr>
+          <w:rFonts w:eastAsia="Times New Roman" w:cs="Times New Roman"/>
+          <w:color w:val="000000"/>
+          <w:lang w:eastAsia="pt-BR" w:bidi="ar-SA"/>
+        </w:rPr>
+        <w:t xml:space="preserve"> @ (posedge clock)</w:t>
       </w:r>
     </w:p>
     <w:p>
@@ -1619,25 +1632,74 @@
           <w:lang w:eastAsia="pt-BR" w:bidi="ar-SA"/>
         </w:rPr>
         <w:tab/>
-        <w:t>input swap, enable, clock,</w:t>
-      </w:r>
-    </w:p>
-    <w:p>
-      <w:pPr>
-        <w:rPr>
-          <w:rFonts w:eastAsia="Times New Roman" w:cs="Times New Roman"/>
-          <w:color w:val="000000"/>
-          <w:lang w:eastAsia="pt-BR" w:bidi="ar-SA"/>
-        </w:rPr>
-      </w:pPr>
-      <w:r>
-        <w:rPr>
-          <w:rFonts w:eastAsia="Times New Roman" w:cs="Times New Roman"/>
-          <w:color w:val="000000"/>
-          <w:lang w:eastAsia="pt-BR" w:bidi="ar-SA"/>
-        </w:rPr>
-        <w:tab/>
-        <w:t xml:space="preserve">output logic[3:0] UpSaida, DownSaida </w:t>
+      </w:r>
+      <w:r>
+        <w:rPr>
+          <w:rFonts w:eastAsia="Times New Roman" w:cs="Times New Roman"/>
+          <w:b/>
+          <w:color w:val="000000"/>
+          <w:lang w:eastAsia="pt-BR" w:bidi="ar-SA"/>
+        </w:rPr>
+        <w:t>input</w:t>
+      </w:r>
+      <w:r>
+        <w:rPr>
+          <w:rFonts w:eastAsia="Times New Roman" w:cs="Times New Roman"/>
+          <w:color w:val="000000"/>
+          <w:lang w:eastAsia="pt-BR" w:bidi="ar-SA"/>
+        </w:rPr>
+        <w:t xml:space="preserve"> swap, enable, clock,</w:t>
+      </w:r>
+    </w:p>
+    <w:p>
+      <w:pPr>
+        <w:rPr>
+          <w:rFonts w:eastAsia="Times New Roman" w:cs="Times New Roman"/>
+          <w:color w:val="000000"/>
+          <w:lang w:eastAsia="pt-BR" w:bidi="ar-SA"/>
+        </w:rPr>
+      </w:pPr>
+      <w:r>
+        <w:rPr>
+          <w:rFonts w:eastAsia="Times New Roman" w:cs="Times New Roman"/>
+          <w:color w:val="000000"/>
+          <w:lang w:eastAsia="pt-BR" w:bidi="ar-SA"/>
+        </w:rPr>
+        <w:tab/>
+      </w:r>
+      <w:r>
+        <w:rPr>
+          <w:rFonts w:eastAsia="Times New Roman" w:cs="Times New Roman"/>
+          <w:b/>
+          <w:color w:val="000000"/>
+          <w:lang w:eastAsia="pt-BR" w:bidi="ar-SA"/>
+        </w:rPr>
+        <w:t>output</w:t>
+      </w:r>
+      <w:r>
+        <w:rPr>
+          <w:rFonts w:eastAsia="Times New Roman" w:cs="Times New Roman"/>
+          <w:color w:val="000000"/>
+          <w:lang w:eastAsia="pt-BR" w:bidi="ar-SA"/>
+        </w:rPr>
+        <w:t xml:space="preserve"> </w:t>
+      </w:r>
+      <w:r>
+        <w:rPr>
+          <w:rFonts w:eastAsia="Times New Roman" w:cs="Times New Roman"/>
+          <w:b/>
+          <w:color w:val="000000"/>
+          <w:lang w:eastAsia="pt-BR" w:bidi="ar-SA"/>
+        </w:rPr>
+        <w:t>logic</w:t>
+      </w:r>
+      <w:r>
+        <w:rPr>
+          <w:rFonts w:eastAsia="Times New Roman" w:cs="Times New Roman"/>
+          <w:color w:val="000000"/>
+          <w:lang w:eastAsia="pt-BR" w:bidi="ar-SA"/>
+        </w:rPr>
+        <w:t xml:space="preserve">[3:0] UpSaida, DownSaida </w:t>
       </w:r>
     </w:p>
     <w:p>
@@ -1782,13 +1844,15 @@
         <w:ind w:firstLine="0"/>
         <w:rPr>
           <w:rFonts w:eastAsia="Times New Roman" w:cs="Times New Roman"/>
-          <w:color w:val="000000"/>
-          <w:lang w:eastAsia="pt-BR" w:bidi="ar-SA"/>
-        </w:rPr>
-      </w:pPr>
-      <w:r>
-        <w:rPr>
-          <w:rFonts w:eastAsia="Times New Roman" w:cs="Times New Roman"/>
+          <w:b/>
+          <w:color w:val="000000"/>
+          <w:lang w:eastAsia="pt-BR" w:bidi="ar-SA"/>
+        </w:rPr>
+      </w:pPr>
+      <w:r>
+        <w:rPr>
+          <w:rFonts w:eastAsia="Times New Roman" w:cs="Times New Roman"/>
+          <w:b/>
           <w:color w:val="000000"/>
           <w:lang w:eastAsia="pt-BR" w:bidi="ar-SA"/>
         </w:rPr>
@@ -1800,13 +1864,15 @@
         <w:ind w:firstLine="0"/>
         <w:rPr>
           <w:rFonts w:eastAsia="Times New Roman" w:cs="Times New Roman"/>
-          <w:color w:val="000000"/>
-          <w:lang w:eastAsia="pt-BR" w:bidi="ar-SA"/>
-        </w:rPr>
-      </w:pPr>
-      <w:r>
-        <w:rPr>
-          <w:rFonts w:eastAsia="Times New Roman" w:cs="Times New Roman"/>
+          <w:b/>
+          <w:color w:val="000000"/>
+          <w:lang w:eastAsia="pt-BR" w:bidi="ar-SA"/>
+        </w:rPr>
+      </w:pPr>
+      <w:r>
+        <w:rPr>
+          <w:rFonts w:eastAsia="Times New Roman" w:cs="Times New Roman"/>
+          <w:b/>
           <w:color w:val="000000"/>
           <w:lang w:eastAsia="pt-BR" w:bidi="ar-SA"/>
         </w:rPr>
@@ -1824,35 +1890,53 @@
       <w:r>
         <w:rPr>
           <w:rFonts w:eastAsia="Times New Roman" w:cs="Times New Roman"/>
-          <w:color w:val="000000"/>
-          <w:lang w:eastAsia="pt-BR" w:bidi="ar-SA"/>
-        </w:rPr>
-        <w:t>if(enable)</w:t>
-      </w:r>
-    </w:p>
-    <w:p>
-      <w:pPr>
-        <w:rPr>
-          <w:rFonts w:eastAsia="Times New Roman" w:cs="Times New Roman"/>
-          <w:color w:val="000000"/>
-          <w:lang w:eastAsia="pt-BR" w:bidi="ar-SA"/>
-        </w:rPr>
-      </w:pPr>
-      <w:r>
-        <w:rPr>
-          <w:rFonts w:eastAsia="Times New Roman" w:cs="Times New Roman"/>
-          <w:color w:val="000000"/>
-          <w:lang w:eastAsia="pt-BR" w:bidi="ar-SA"/>
-        </w:rPr>
-        <w:tab/>
-      </w:r>
-      <w:r>
-        <w:rPr>
-          <w:rFonts w:eastAsia="Times New Roman" w:cs="Times New Roman"/>
-          <w:color w:val="000000"/>
-          <w:lang w:eastAsia="pt-BR" w:bidi="ar-SA"/>
-        </w:rPr>
-        <w:t>if(swap)</w:t>
+          <w:b/>
+          <w:color w:val="000000"/>
+          <w:lang w:eastAsia="pt-BR" w:bidi="ar-SA"/>
+        </w:rPr>
+        <w:t>if</w:t>
+      </w:r>
+      <w:r>
+        <w:rPr>
+          <w:rFonts w:eastAsia="Times New Roman" w:cs="Times New Roman"/>
+          <w:color w:val="000000"/>
+          <w:lang w:eastAsia="pt-BR" w:bidi="ar-SA"/>
+        </w:rPr>
+        <w:t>(enable)</w:t>
+      </w:r>
+    </w:p>
+    <w:p>
+      <w:pPr>
+        <w:rPr>
+          <w:rFonts w:eastAsia="Times New Roman" w:cs="Times New Roman"/>
+          <w:color w:val="000000"/>
+          <w:lang w:eastAsia="pt-BR" w:bidi="ar-SA"/>
+        </w:rPr>
+      </w:pPr>
+      <w:r>
+        <w:rPr>
+          <w:rFonts w:eastAsia="Times New Roman" w:cs="Times New Roman"/>
+          <w:color w:val="000000"/>
+          <w:lang w:eastAsia="pt-BR" w:bidi="ar-SA"/>
+        </w:rPr>
+        <w:tab/>
+      </w:r>
+      <w:r>
+        <w:rPr>
+          <w:rFonts w:eastAsia="Times New Roman" w:cs="Times New Roman"/>
+          <w:b/>
+          <w:color w:val="000000"/>
+          <w:lang w:eastAsia="pt-BR" w:bidi="ar-SA"/>
+        </w:rPr>
+        <w:t>if</w:t>
+      </w:r>
+      <w:r>
+        <w:rPr>
+          <w:rFonts w:eastAsia="Times New Roman" w:cs="Times New Roman"/>
+          <w:color w:val="000000"/>
+          <w:lang w:eastAsia="pt-BR" w:bidi="ar-SA"/>
+        </w:rPr>
+        <w:t>(swap)</w:t>
       </w:r>
     </w:p>
     <w:p>
@@ -1892,21 +1976,23 @@
       <w:pPr>
         <w:rPr>
           <w:rFonts w:eastAsia="Times New Roman" w:cs="Times New Roman"/>
-          <w:color w:val="000000"/>
-          <w:lang w:eastAsia="pt-BR" w:bidi="ar-SA"/>
-        </w:rPr>
-      </w:pPr>
-      <w:r>
-        <w:rPr>
-          <w:rFonts w:eastAsia="Times New Roman" w:cs="Times New Roman"/>
-          <w:color w:val="000000"/>
-          <w:lang w:eastAsia="pt-BR" w:bidi="ar-SA"/>
-        </w:rPr>
-        <w:tab/>
-      </w:r>
-      <w:r>
-        <w:rPr>
-          <w:rFonts w:eastAsia="Times New Roman" w:cs="Times New Roman"/>
+          <w:b/>
+          <w:color w:val="000000"/>
+          <w:lang w:eastAsia="pt-BR" w:bidi="ar-SA"/>
+        </w:rPr>
+      </w:pPr>
+      <w:r>
+        <w:rPr>
+          <w:rFonts w:eastAsia="Times New Roman" w:cs="Times New Roman"/>
+          <w:color w:val="000000"/>
+          <w:lang w:eastAsia="pt-BR" w:bidi="ar-SA"/>
+        </w:rPr>
+        <w:tab/>
+      </w:r>
+      <w:r>
+        <w:rPr>
+          <w:rFonts w:eastAsia="Times New Roman" w:cs="Times New Roman"/>
+          <w:b/>
           <w:color w:val="000000"/>
           <w:lang w:eastAsia="pt-BR" w:bidi="ar-SA"/>
         </w:rPr>
@@ -1950,13 +2036,15 @@
       <w:pPr>
         <w:rPr>
           <w:rFonts w:eastAsia="Times New Roman" w:cs="Times New Roman"/>
-          <w:color w:val="000000"/>
-          <w:lang w:eastAsia="pt-BR" w:bidi="ar-SA"/>
-        </w:rPr>
-      </w:pPr>
-      <w:r>
-        <w:rPr>
-          <w:rFonts w:eastAsia="Times New Roman" w:cs="Times New Roman"/>
+          <w:b/>
+          <w:color w:val="000000"/>
+          <w:lang w:eastAsia="pt-BR" w:bidi="ar-SA"/>
+        </w:rPr>
+      </w:pPr>
+      <w:r>
+        <w:rPr>
+          <w:rFonts w:eastAsia="Times New Roman" w:cs="Times New Roman"/>
+          <w:b/>
           <w:color w:val="000000"/>
           <w:lang w:eastAsia="pt-BR" w:bidi="ar-SA"/>
         </w:rPr>
@@ -1993,13 +2081,15 @@
         <w:ind w:firstLine="0"/>
         <w:rPr>
           <w:rFonts w:eastAsia="Times New Roman" w:cs="Times New Roman"/>
-          <w:color w:val="000000"/>
-          <w:lang w:eastAsia="pt-BR" w:bidi="ar-SA"/>
-        </w:rPr>
-      </w:pPr>
-      <w:r>
-        <w:rPr>
-          <w:rFonts w:eastAsia="Times New Roman" w:cs="Times New Roman"/>
+          <w:b/>
+          <w:color w:val="000000"/>
+          <w:lang w:eastAsia="pt-BR" w:bidi="ar-SA"/>
+        </w:rPr>
+      </w:pPr>
+      <w:r>
+        <w:rPr>
+          <w:rFonts w:eastAsia="Times New Roman" w:cs="Times New Roman"/>
+          <w:b/>
           <w:color w:val="000000"/>
           <w:lang w:eastAsia="pt-BR" w:bidi="ar-SA"/>
         </w:rPr>
@@ -2020,13 +2110,15 @@
         <w:ind w:firstLine="0"/>
         <w:rPr>
           <w:rFonts w:eastAsia="Times New Roman" w:cs="Times New Roman"/>
-          <w:color w:val="000000"/>
-          <w:lang w:eastAsia="pt-BR" w:bidi="ar-SA"/>
-        </w:rPr>
-      </w:pPr>
-      <w:r>
-        <w:rPr>
-          <w:rFonts w:eastAsia="Times New Roman" w:cs="Times New Roman"/>
+          <w:b/>
+          <w:color w:val="000000"/>
+          <w:lang w:eastAsia="pt-BR" w:bidi="ar-SA"/>
+        </w:rPr>
+      </w:pPr>
+      <w:r>
+        <w:rPr>
+          <w:rFonts w:eastAsia="Times New Roman" w:cs="Times New Roman"/>
+          <w:b/>
           <w:color w:val="000000"/>
           <w:lang w:eastAsia="pt-BR" w:bidi="ar-SA"/>
         </w:rPr>
@@ -2038,13 +2130,15 @@
         <w:ind w:firstLine="0"/>
         <w:rPr>
           <w:rFonts w:eastAsia="Times New Roman" w:cs="Times New Roman"/>
-          <w:color w:val="000000"/>
-          <w:lang w:eastAsia="pt-BR" w:bidi="ar-SA"/>
-        </w:rPr>
-      </w:pPr>
-      <w:r>
-        <w:rPr>
-          <w:rFonts w:eastAsia="Times New Roman" w:cs="Times New Roman"/>
+          <w:b/>
+          <w:color w:val="000000"/>
+          <w:lang w:eastAsia="pt-BR" w:bidi="ar-SA"/>
+        </w:rPr>
+      </w:pPr>
+      <w:r>
+        <w:rPr>
+          <w:rFonts w:eastAsia="Times New Roman" w:cs="Times New Roman"/>
+          <w:b/>
           <w:color w:val="000000"/>
           <w:lang w:eastAsia="pt-BR" w:bidi="ar-SA"/>
         </w:rPr>
@@ -2062,10 +2156,19 @@
       <w:r>
         <w:rPr>
           <w:rFonts w:eastAsia="Times New Roman" w:cs="Times New Roman"/>
-          <w:color w:val="000000"/>
-          <w:lang w:eastAsia="pt-BR" w:bidi="ar-SA"/>
-        </w:rPr>
-        <w:t>if(enable)</w:t>
+          <w:b/>
+          <w:color w:val="000000"/>
+          <w:lang w:eastAsia="pt-BR" w:bidi="ar-SA"/>
+        </w:rPr>
+        <w:t>if</w:t>
+      </w:r>
+      <w:r>
+        <w:rPr>
+          <w:rFonts w:eastAsia="Times New Roman" w:cs="Times New Roman"/>
+          <w:color w:val="000000"/>
+          <w:lang w:eastAsia="pt-BR" w:bidi="ar-SA"/>
+        </w:rPr>
+        <w:t>(enable)</w:t>
       </w:r>
     </w:p>
     <w:p>
@@ -2080,10 +2183,19 @@
       <w:r>
         <w:rPr>
           <w:rFonts w:eastAsia="Times New Roman" w:cs="Times New Roman"/>
-          <w:color w:val="000000"/>
-          <w:lang w:eastAsia="pt-BR" w:bidi="ar-SA"/>
-        </w:rPr>
-        <w:t>if(swap)</w:t>
+          <w:b/>
+          <w:color w:val="000000"/>
+          <w:lang w:eastAsia="pt-BR" w:bidi="ar-SA"/>
+        </w:rPr>
+        <w:t>if</w:t>
+      </w:r>
+      <w:r>
+        <w:rPr>
+          <w:rFonts w:eastAsia="Times New Roman" w:cs="Times New Roman"/>
+          <w:color w:val="000000"/>
+          <w:lang w:eastAsia="pt-BR" w:bidi="ar-SA"/>
+        </w:rPr>
+        <w:t>(swap)</w:t>
       </w:r>
     </w:p>
     <w:p>
@@ -2124,17 +2236,26 @@
       <w:pPr>
         <w:rPr>
           <w:rFonts w:eastAsia="Times New Roman" w:cs="Times New Roman"/>
-          <w:color w:val="000000"/>
-          <w:lang w:eastAsia="pt-BR" w:bidi="ar-SA"/>
-        </w:rPr>
-      </w:pPr>
-      <w:r>
-        <w:rPr>
-          <w:rFonts w:eastAsia="Times New Roman" w:cs="Times New Roman"/>
-          <w:color w:val="000000"/>
-          <w:lang w:eastAsia="pt-BR" w:bidi="ar-SA"/>
-        </w:rPr>
-        <w:tab/>
+          <w:b/>
+          <w:color w:val="000000"/>
+          <w:lang w:eastAsia="pt-BR" w:bidi="ar-SA"/>
+        </w:rPr>
+      </w:pPr>
+      <w:r>
+        <w:rPr>
+          <w:rFonts w:eastAsia="Times New Roman" w:cs="Times New Roman"/>
+          <w:color w:val="000000"/>
+          <w:lang w:eastAsia="pt-BR" w:bidi="ar-SA"/>
+        </w:rPr>
+        <w:tab/>
+      </w:r>
+      <w:r>
+        <w:rPr>
+          <w:rFonts w:eastAsia="Times New Roman" w:cs="Times New Roman"/>
+          <w:b/>
+          <w:color w:val="000000"/>
+          <w:lang w:eastAsia="pt-BR" w:bidi="ar-SA"/>
+        </w:rPr>
         <w:t>else</w:t>
       </w:r>
     </w:p>
@@ -2175,13 +2296,15 @@
       <w:pPr>
         <w:rPr>
           <w:rFonts w:eastAsia="Times New Roman" w:cs="Times New Roman"/>
-          <w:color w:val="000000"/>
-          <w:lang w:eastAsia="pt-BR" w:bidi="ar-SA"/>
-        </w:rPr>
-      </w:pPr>
-      <w:r>
-        <w:rPr>
-          <w:rFonts w:eastAsia="Times New Roman" w:cs="Times New Roman"/>
+          <w:b/>
+          <w:color w:val="000000"/>
+          <w:lang w:eastAsia="pt-BR" w:bidi="ar-SA"/>
+        </w:rPr>
+      </w:pPr>
+      <w:r>
+        <w:rPr>
+          <w:rFonts w:eastAsia="Times New Roman" w:cs="Times New Roman"/>
+          <w:b/>
           <w:color w:val="000000"/>
           <w:lang w:eastAsia="pt-BR" w:bidi="ar-SA"/>
         </w:rPr>
@@ -2218,13 +2341,15 @@
         <w:ind w:firstLine="0"/>
         <w:rPr>
           <w:rFonts w:eastAsia="Times New Roman" w:cs="Times New Roman"/>
-          <w:color w:val="000000"/>
-          <w:lang w:eastAsia="pt-BR" w:bidi="ar-SA"/>
-        </w:rPr>
-      </w:pPr>
-      <w:r>
-        <w:rPr>
-          <w:rFonts w:eastAsia="Times New Roman" w:cs="Times New Roman"/>
+          <w:b/>
+          <w:color w:val="000000"/>
+          <w:lang w:eastAsia="pt-BR" w:bidi="ar-SA"/>
+        </w:rPr>
+      </w:pPr>
+      <w:r>
+        <w:rPr>
+          <w:rFonts w:eastAsia="Times New Roman" w:cs="Times New Roman"/>
+          <w:b/>
           <w:color w:val="000000"/>
           <w:lang w:eastAsia="pt-BR" w:bidi="ar-SA"/>
         </w:rPr>
@@ -2233,6 +2358,7 @@
       <w:r>
         <w:rPr>
           <w:rFonts w:eastAsia="Times New Roman" w:cs="Times New Roman"/>
+          <w:b/>
           <w:color w:val="000000"/>
           <w:lang w:eastAsia="pt-BR" w:bidi="ar-SA"/>
         </w:rPr>
@@ -2244,6 +2370,7 @@
         <w:ind w:firstLine="0"/>
         <w:rPr>
           <w:rFonts w:eastAsia="Times New Roman" w:cs="Times New Roman"/>
+          <w:b/>
           <w:color w:val="000000"/>
           <w:lang w:eastAsia="pt-BR" w:bidi="ar-SA"/>
         </w:rPr>
@@ -2268,12 +2395,14 @@
     </w:p>
     <w:p/>
     <w:p/>
+    <w:p/>
     <w:p>
       <w:pPr>
         <w:pStyle w:val="Ttulo1"/>
       </w:pPr>
-      <w:bookmarkStart w:id="2" w:name="_Toc468640648"/>
-      <w:r>
+      <w:bookmarkStart w:id="2" w:name="_Toc468911236"/>
+      <w:r>
+        <w:lastRenderedPageBreak/>
         <w:t>Questão 02</w:t>
       </w:r>
       <w:bookmarkEnd w:id="2"/>
@@ -2327,7 +2456,40 @@
           <w:lang w:eastAsia="pt-BR" w:bidi="ar-SA"/>
         </w:rPr>
         <w:tab/>
-        <w:t xml:space="preserve">input logic clock, </w:t>
+      </w:r>
+      <w:r>
+        <w:rPr>
+          <w:rFonts w:eastAsia="Times New Roman" w:cs="Times New Roman"/>
+          <w:b/>
+          <w:color w:val="000000"/>
+          <w:lang w:eastAsia="pt-BR" w:bidi="ar-SA"/>
+        </w:rPr>
+        <w:t>input</w:t>
+      </w:r>
+      <w:r>
+        <w:rPr>
+          <w:rFonts w:eastAsia="Times New Roman" w:cs="Times New Roman"/>
+          <w:color w:val="000000"/>
+          <w:lang w:eastAsia="pt-BR" w:bidi="ar-SA"/>
+        </w:rPr>
+        <w:t xml:space="preserve"> </w:t>
+      </w:r>
+      <w:r>
+        <w:rPr>
+          <w:rFonts w:eastAsia="Times New Roman" w:cs="Times New Roman"/>
+          <w:b/>
+          <w:color w:val="000000"/>
+          <w:lang w:eastAsia="pt-BR" w:bidi="ar-SA"/>
+        </w:rPr>
+        <w:t>logic</w:t>
+      </w:r>
+      <w:r>
+        <w:rPr>
+          <w:rFonts w:eastAsia="Times New Roman" w:cs="Times New Roman"/>
+          <w:color w:val="000000"/>
+          <w:lang w:eastAsia="pt-BR" w:bidi="ar-SA"/>
+        </w:rPr>
+        <w:t xml:space="preserve"> clock, </w:t>
       </w:r>
     </w:p>
     <w:p>
@@ -2349,7 +2511,40 @@
           <w:lang w:eastAsia="pt-BR" w:bidi="ar-SA"/>
         </w:rPr>
         <w:tab/>
-        <w:t xml:space="preserve">input logic [8:0] entrada, </w:t>
+      </w:r>
+      <w:r>
+        <w:rPr>
+          <w:rFonts w:eastAsia="Times New Roman" w:cs="Times New Roman"/>
+          <w:b/>
+          <w:color w:val="000000"/>
+          <w:lang w:eastAsia="pt-BR" w:bidi="ar-SA"/>
+        </w:rPr>
+        <w:t>input</w:t>
+      </w:r>
+      <w:r>
+        <w:rPr>
+          <w:rFonts w:eastAsia="Times New Roman" w:cs="Times New Roman"/>
+          <w:color w:val="000000"/>
+          <w:lang w:eastAsia="pt-BR" w:bidi="ar-SA"/>
+        </w:rPr>
+        <w:t xml:space="preserve"> </w:t>
+      </w:r>
+      <w:r>
+        <w:rPr>
+          <w:rFonts w:eastAsia="Times New Roman" w:cs="Times New Roman"/>
+          <w:b/>
+          <w:color w:val="000000"/>
+          <w:lang w:eastAsia="pt-BR" w:bidi="ar-SA"/>
+        </w:rPr>
+        <w:t>logic</w:t>
+      </w:r>
+      <w:r>
+        <w:rPr>
+          <w:rFonts w:eastAsia="Times New Roman" w:cs="Times New Roman"/>
+          <w:color w:val="000000"/>
+          <w:lang w:eastAsia="pt-BR" w:bidi="ar-SA"/>
+        </w:rPr>
+        <w:t xml:space="preserve"> [8:0] entrada, </w:t>
       </w:r>
     </w:p>
     <w:p>
@@ -2371,7 +2566,40 @@
           <w:lang w:eastAsia="pt-BR" w:bidi="ar-SA"/>
         </w:rPr>
         <w:tab/>
-        <w:t>output logic[8:0] saida</w:t>
+      </w:r>
+      <w:r>
+        <w:rPr>
+          <w:rFonts w:eastAsia="Times New Roman" w:cs="Times New Roman"/>
+          <w:b/>
+          <w:color w:val="000000"/>
+          <w:lang w:eastAsia="pt-BR" w:bidi="ar-SA"/>
+        </w:rPr>
+        <w:t>output</w:t>
+      </w:r>
+      <w:r>
+        <w:rPr>
+          <w:rFonts w:eastAsia="Times New Roman" w:cs="Times New Roman"/>
+          <w:color w:val="000000"/>
+          <w:lang w:eastAsia="pt-BR" w:bidi="ar-SA"/>
+        </w:rPr>
+        <w:t xml:space="preserve"> </w:t>
+      </w:r>
+      <w:r>
+        <w:rPr>
+          <w:rFonts w:eastAsia="Times New Roman" w:cs="Times New Roman"/>
+          <w:b/>
+          <w:color w:val="000000"/>
+          <w:lang w:eastAsia="pt-BR" w:bidi="ar-SA"/>
+        </w:rPr>
+        <w:t>logic</w:t>
+      </w:r>
+      <w:r>
+        <w:rPr>
+          <w:rFonts w:eastAsia="Times New Roman" w:cs="Times New Roman"/>
+          <w:color w:val="000000"/>
+          <w:lang w:eastAsia="pt-BR" w:bidi="ar-SA"/>
+        </w:rPr>
+        <w:t>[8:0] saida</w:t>
       </w:r>
     </w:p>
     <w:p>
@@ -2431,10 +2659,19 @@
       <w:r>
         <w:rPr>
           <w:rFonts w:eastAsia="Times New Roman" w:cs="Times New Roman"/>
-          <w:color w:val="000000"/>
-          <w:lang w:eastAsia="pt-BR" w:bidi="ar-SA"/>
-        </w:rPr>
-        <w:t>always_ff @ (posedge clock)</w:t>
+          <w:b/>
+          <w:color w:val="000000"/>
+          <w:lang w:eastAsia="pt-BR" w:bidi="ar-SA"/>
+        </w:rPr>
+        <w:t>always_ff @</w:t>
+      </w:r>
+      <w:r>
+        <w:rPr>
+          <w:rFonts w:eastAsia="Times New Roman" w:cs="Times New Roman"/>
+          <w:color w:val="000000"/>
+          <w:lang w:eastAsia="pt-BR" w:bidi="ar-SA"/>
+        </w:rPr>
+        <w:t xml:space="preserve"> (posedge clock)</w:t>
       </w:r>
     </w:p>
     <w:p>
@@ -2576,7 +2813,23 @@
           <w:lang w:eastAsia="pt-BR" w:bidi="ar-SA"/>
         </w:rPr>
         <w:tab/>
-        <w:t>input clock,</w:t>
+      </w:r>
+      <w:r>
+        <w:rPr>
+          <w:rFonts w:eastAsia="Times New Roman" w:cs="Times New Roman"/>
+          <w:b/>
+          <w:color w:val="000000"/>
+          <w:lang w:eastAsia="pt-BR" w:bidi="ar-SA"/>
+        </w:rPr>
+        <w:t>input</w:t>
+      </w:r>
+      <w:r>
+        <w:rPr>
+          <w:rFonts w:eastAsia="Times New Roman" w:cs="Times New Roman"/>
+          <w:color w:val="000000"/>
+          <w:lang w:eastAsia="pt-BR" w:bidi="ar-SA"/>
+        </w:rPr>
+        <w:t xml:space="preserve"> clock,</w:t>
       </w:r>
     </w:p>
     <w:p>
@@ -2598,7 +2851,40 @@
           <w:lang w:eastAsia="pt-BR" w:bidi="ar-SA"/>
         </w:rPr>
         <w:tab/>
-        <w:t>output logic f</w:t>
+      </w:r>
+      <w:r>
+        <w:rPr>
+          <w:rFonts w:eastAsia="Times New Roman" w:cs="Times New Roman"/>
+          <w:b/>
+          <w:color w:val="000000"/>
+          <w:lang w:eastAsia="pt-BR" w:bidi="ar-SA"/>
+        </w:rPr>
+        <w:t>output</w:t>
+      </w:r>
+      <w:r>
+        <w:rPr>
+          <w:rFonts w:eastAsia="Times New Roman" w:cs="Times New Roman"/>
+          <w:color w:val="000000"/>
+          <w:lang w:eastAsia="pt-BR" w:bidi="ar-SA"/>
+        </w:rPr>
+        <w:t xml:space="preserve"> </w:t>
+      </w:r>
+      <w:r>
+        <w:rPr>
+          <w:rFonts w:eastAsia="Times New Roman" w:cs="Times New Roman"/>
+          <w:b/>
+          <w:color w:val="000000"/>
+          <w:lang w:eastAsia="pt-BR" w:bidi="ar-SA"/>
+        </w:rPr>
+        <w:t>logic</w:t>
+      </w:r>
+      <w:r>
+        <w:rPr>
+          <w:rFonts w:eastAsia="Times New Roman" w:cs="Times New Roman"/>
+          <w:color w:val="000000"/>
+          <w:lang w:eastAsia="pt-BR" w:bidi="ar-SA"/>
+        </w:rPr>
+        <w:t xml:space="preserve"> f</w:t>
       </w:r>
     </w:p>
     <w:p>
@@ -2609,6 +2895,7 @@
         <w:jc w:val="left"/>
         <w:rPr>
           <w:rFonts w:eastAsia="Times New Roman" w:cs="Times New Roman"/>
+          <w:b/>
           <w:color w:val="000000"/>
           <w:lang w:eastAsia="pt-BR" w:bidi="ar-SA"/>
         </w:rPr>
@@ -2713,17 +3000,26 @@
         <w:jc w:val="left"/>
         <w:rPr>
           <w:rFonts w:eastAsia="Times New Roman" w:cs="Times New Roman"/>
-          <w:color w:val="000000"/>
-          <w:lang w:eastAsia="pt-BR" w:bidi="ar-SA"/>
-        </w:rPr>
-      </w:pPr>
-      <w:r>
-        <w:rPr>
-          <w:rFonts w:eastAsia="Times New Roman" w:cs="Times New Roman"/>
-          <w:color w:val="000000"/>
-          <w:lang w:eastAsia="pt-BR" w:bidi="ar-SA"/>
-        </w:rPr>
-        <w:tab/>
+          <w:b/>
+          <w:color w:val="000000"/>
+          <w:lang w:eastAsia="pt-BR" w:bidi="ar-SA"/>
+        </w:rPr>
+      </w:pPr>
+      <w:r>
+        <w:rPr>
+          <w:rFonts w:eastAsia="Times New Roman" w:cs="Times New Roman"/>
+          <w:color w:val="000000"/>
+          <w:lang w:eastAsia="pt-BR" w:bidi="ar-SA"/>
+        </w:rPr>
+        <w:tab/>
+      </w:r>
+      <w:r>
+        <w:rPr>
+          <w:rFonts w:eastAsia="Times New Roman" w:cs="Times New Roman"/>
+          <w:b/>
+          <w:color w:val="000000"/>
+          <w:lang w:eastAsia="pt-BR" w:bidi="ar-SA"/>
+        </w:rPr>
         <w:t>always_comb</w:t>
       </w:r>
     </w:p>
@@ -2735,25 +3031,34 @@
         <w:jc w:val="left"/>
         <w:rPr>
           <w:rFonts w:eastAsia="Times New Roman" w:cs="Times New Roman"/>
-          <w:color w:val="000000"/>
-          <w:lang w:eastAsia="pt-BR" w:bidi="ar-SA"/>
-        </w:rPr>
-      </w:pPr>
-      <w:r>
-        <w:rPr>
-          <w:rFonts w:eastAsia="Times New Roman" w:cs="Times New Roman"/>
-          <w:color w:val="000000"/>
-          <w:lang w:eastAsia="pt-BR" w:bidi="ar-SA"/>
-        </w:rPr>
-        <w:tab/>
-      </w:r>
-      <w:r>
-        <w:rPr>
-          <w:rFonts w:eastAsia="Times New Roman" w:cs="Times New Roman"/>
-          <w:color w:val="000000"/>
-          <w:lang w:eastAsia="pt-BR" w:bidi="ar-SA"/>
-        </w:rPr>
-        <w:tab/>
+          <w:b/>
+          <w:color w:val="000000"/>
+          <w:lang w:eastAsia="pt-BR" w:bidi="ar-SA"/>
+        </w:rPr>
+      </w:pPr>
+      <w:r>
+        <w:rPr>
+          <w:rFonts w:eastAsia="Times New Roman" w:cs="Times New Roman"/>
+          <w:color w:val="000000"/>
+          <w:lang w:eastAsia="pt-BR" w:bidi="ar-SA"/>
+        </w:rPr>
+        <w:tab/>
+      </w:r>
+      <w:r>
+        <w:rPr>
+          <w:rFonts w:eastAsia="Times New Roman" w:cs="Times New Roman"/>
+          <w:color w:val="000000"/>
+          <w:lang w:eastAsia="pt-BR" w:bidi="ar-SA"/>
+        </w:rPr>
+        <w:tab/>
+      </w:r>
+      <w:r>
+        <w:rPr>
+          <w:rFonts w:eastAsia="Times New Roman" w:cs="Times New Roman"/>
+          <w:b/>
+          <w:color w:val="000000"/>
+          <w:lang w:eastAsia="pt-BR" w:bidi="ar-SA"/>
+        </w:rPr>
         <w:t>begin</w:t>
       </w:r>
     </w:p>
@@ -2849,33 +3154,42 @@
         <w:jc w:val="left"/>
         <w:rPr>
           <w:rFonts w:eastAsia="Times New Roman" w:cs="Times New Roman"/>
-          <w:color w:val="000000"/>
-          <w:lang w:eastAsia="pt-BR" w:bidi="ar-SA"/>
-        </w:rPr>
-      </w:pPr>
-      <w:r>
-        <w:rPr>
-          <w:rFonts w:eastAsia="Times New Roman" w:cs="Times New Roman"/>
-          <w:color w:val="000000"/>
-          <w:lang w:eastAsia="pt-BR" w:bidi="ar-SA"/>
-        </w:rPr>
-        <w:tab/>
-      </w:r>
-      <w:r>
-        <w:rPr>
-          <w:rFonts w:eastAsia="Times New Roman" w:cs="Times New Roman"/>
-          <w:color w:val="000000"/>
-          <w:lang w:eastAsia="pt-BR" w:bidi="ar-SA"/>
-        </w:rPr>
-        <w:tab/>
-      </w:r>
-      <w:r>
-        <w:rPr>
-          <w:rFonts w:eastAsia="Times New Roman" w:cs="Times New Roman"/>
-          <w:color w:val="000000"/>
-          <w:lang w:eastAsia="pt-BR" w:bidi="ar-SA"/>
-        </w:rPr>
-        <w:tab/>
+          <w:b/>
+          <w:color w:val="000000"/>
+          <w:lang w:eastAsia="pt-BR" w:bidi="ar-SA"/>
+        </w:rPr>
+      </w:pPr>
+      <w:r>
+        <w:rPr>
+          <w:rFonts w:eastAsia="Times New Roman" w:cs="Times New Roman"/>
+          <w:color w:val="000000"/>
+          <w:lang w:eastAsia="pt-BR" w:bidi="ar-SA"/>
+        </w:rPr>
+        <w:tab/>
+      </w:r>
+      <w:r>
+        <w:rPr>
+          <w:rFonts w:eastAsia="Times New Roman" w:cs="Times New Roman"/>
+          <w:color w:val="000000"/>
+          <w:lang w:eastAsia="pt-BR" w:bidi="ar-SA"/>
+        </w:rPr>
+        <w:tab/>
+      </w:r>
+      <w:r>
+        <w:rPr>
+          <w:rFonts w:eastAsia="Times New Roman" w:cs="Times New Roman"/>
+          <w:color w:val="000000"/>
+          <w:lang w:eastAsia="pt-BR" w:bidi="ar-SA"/>
+        </w:rPr>
+        <w:tab/>
+      </w:r>
+      <w:r>
+        <w:rPr>
+          <w:rFonts w:eastAsia="Times New Roman" w:cs="Times New Roman"/>
+          <w:b/>
+          <w:color w:val="000000"/>
+          <w:lang w:eastAsia="pt-BR" w:bidi="ar-SA"/>
+        </w:rPr>
         <w:t>else</w:t>
       </w:r>
     </w:p>
@@ -2933,25 +3247,34 @@
         <w:jc w:val="left"/>
         <w:rPr>
           <w:rFonts w:eastAsia="Times New Roman" w:cs="Times New Roman"/>
-          <w:color w:val="000000"/>
-          <w:lang w:eastAsia="pt-BR" w:bidi="ar-SA"/>
-        </w:rPr>
-      </w:pPr>
-      <w:r>
-        <w:rPr>
-          <w:rFonts w:eastAsia="Times New Roman" w:cs="Times New Roman"/>
-          <w:color w:val="000000"/>
-          <w:lang w:eastAsia="pt-BR" w:bidi="ar-SA"/>
-        </w:rPr>
-        <w:tab/>
-      </w:r>
-      <w:r>
-        <w:rPr>
-          <w:rFonts w:eastAsia="Times New Roman" w:cs="Times New Roman"/>
-          <w:color w:val="000000"/>
-          <w:lang w:eastAsia="pt-BR" w:bidi="ar-SA"/>
-        </w:rPr>
-        <w:tab/>
+          <w:b/>
+          <w:color w:val="000000"/>
+          <w:lang w:eastAsia="pt-BR" w:bidi="ar-SA"/>
+        </w:rPr>
+      </w:pPr>
+      <w:r>
+        <w:rPr>
+          <w:rFonts w:eastAsia="Times New Roman" w:cs="Times New Roman"/>
+          <w:color w:val="000000"/>
+          <w:lang w:eastAsia="pt-BR" w:bidi="ar-SA"/>
+        </w:rPr>
+        <w:tab/>
+      </w:r>
+      <w:r>
+        <w:rPr>
+          <w:rFonts w:eastAsia="Times New Roman" w:cs="Times New Roman"/>
+          <w:color w:val="000000"/>
+          <w:lang w:eastAsia="pt-BR" w:bidi="ar-SA"/>
+        </w:rPr>
+        <w:tab/>
+      </w:r>
+      <w:r>
+        <w:rPr>
+          <w:rFonts w:eastAsia="Times New Roman" w:cs="Times New Roman"/>
+          <w:b/>
+          <w:color w:val="000000"/>
+          <w:lang w:eastAsia="pt-BR" w:bidi="ar-SA"/>
+        </w:rPr>
         <w:t>end</w:t>
       </w:r>
     </w:p>
@@ -2976,22 +3299,32 @@
         <w:jc w:val="left"/>
         <w:rPr>
           <w:rFonts w:eastAsia="Times New Roman" w:cs="Times New Roman"/>
-          <w:color w:val="000000"/>
-          <w:lang w:eastAsia="pt-BR" w:bidi="ar-SA"/>
-        </w:rPr>
-      </w:pPr>
-      <w:r>
-        <w:rPr>
-          <w:rFonts w:eastAsia="Times New Roman" w:cs="Times New Roman"/>
-          <w:color w:val="000000"/>
-          <w:lang w:eastAsia="pt-BR" w:bidi="ar-SA"/>
-        </w:rPr>
-        <w:tab/>
+          <w:b/>
+          <w:color w:val="000000"/>
+          <w:lang w:eastAsia="pt-BR" w:bidi="ar-SA"/>
+        </w:rPr>
+      </w:pPr>
+      <w:r>
+        <w:rPr>
+          <w:rFonts w:eastAsia="Times New Roman" w:cs="Times New Roman"/>
+          <w:color w:val="000000"/>
+          <w:lang w:eastAsia="pt-BR" w:bidi="ar-SA"/>
+        </w:rPr>
+        <w:tab/>
+      </w:r>
+      <w:r>
+        <w:rPr>
+          <w:rFonts w:eastAsia="Times New Roman" w:cs="Times New Roman"/>
+          <w:b/>
+          <w:color w:val="000000"/>
+          <w:lang w:eastAsia="pt-BR" w:bidi="ar-SA"/>
+        </w:rPr>
         <w:t>always_comb</w:t>
       </w:r>
       <w:r>
         <w:rPr>
           <w:rFonts w:eastAsia="Times New Roman" w:cs="Times New Roman"/>
+          <w:b/>
           <w:color w:val="000000"/>
           <w:lang w:eastAsia="pt-BR" w:bidi="ar-SA"/>
         </w:rPr>
@@ -3006,25 +3339,34 @@
         <w:jc w:val="left"/>
         <w:rPr>
           <w:rFonts w:eastAsia="Times New Roman" w:cs="Times New Roman"/>
-          <w:color w:val="000000"/>
-          <w:lang w:eastAsia="pt-BR" w:bidi="ar-SA"/>
-        </w:rPr>
-      </w:pPr>
-      <w:r>
-        <w:rPr>
-          <w:rFonts w:eastAsia="Times New Roman" w:cs="Times New Roman"/>
-          <w:color w:val="000000"/>
-          <w:lang w:eastAsia="pt-BR" w:bidi="ar-SA"/>
-        </w:rPr>
-        <w:tab/>
-      </w:r>
-      <w:r>
-        <w:rPr>
-          <w:rFonts w:eastAsia="Times New Roman" w:cs="Times New Roman"/>
-          <w:color w:val="000000"/>
-          <w:lang w:eastAsia="pt-BR" w:bidi="ar-SA"/>
-        </w:rPr>
-        <w:tab/>
+          <w:b/>
+          <w:color w:val="000000"/>
+          <w:lang w:eastAsia="pt-BR" w:bidi="ar-SA"/>
+        </w:rPr>
+      </w:pPr>
+      <w:r>
+        <w:rPr>
+          <w:rFonts w:eastAsia="Times New Roman" w:cs="Times New Roman"/>
+          <w:color w:val="000000"/>
+          <w:lang w:eastAsia="pt-BR" w:bidi="ar-SA"/>
+        </w:rPr>
+        <w:tab/>
+      </w:r>
+      <w:r>
+        <w:rPr>
+          <w:rFonts w:eastAsia="Times New Roman" w:cs="Times New Roman"/>
+          <w:color w:val="000000"/>
+          <w:lang w:eastAsia="pt-BR" w:bidi="ar-SA"/>
+        </w:rPr>
+        <w:tab/>
+      </w:r>
+      <w:r>
+        <w:rPr>
+          <w:rFonts w:eastAsia="Times New Roman" w:cs="Times New Roman"/>
+          <w:b/>
+          <w:color w:val="000000"/>
+          <w:lang w:eastAsia="pt-BR" w:bidi="ar-SA"/>
+        </w:rPr>
         <w:t>begin</w:t>
       </w:r>
     </w:p>
@@ -3120,33 +3462,42 @@
         <w:jc w:val="left"/>
         <w:rPr>
           <w:rFonts w:eastAsia="Times New Roman" w:cs="Times New Roman"/>
-          <w:color w:val="000000"/>
-          <w:lang w:eastAsia="pt-BR" w:bidi="ar-SA"/>
-        </w:rPr>
-      </w:pPr>
-      <w:r>
-        <w:rPr>
-          <w:rFonts w:eastAsia="Times New Roman" w:cs="Times New Roman"/>
-          <w:color w:val="000000"/>
-          <w:lang w:eastAsia="pt-BR" w:bidi="ar-SA"/>
-        </w:rPr>
-        <w:tab/>
-      </w:r>
-      <w:r>
-        <w:rPr>
-          <w:rFonts w:eastAsia="Times New Roman" w:cs="Times New Roman"/>
-          <w:color w:val="000000"/>
-          <w:lang w:eastAsia="pt-BR" w:bidi="ar-SA"/>
-        </w:rPr>
-        <w:tab/>
-      </w:r>
-      <w:r>
-        <w:rPr>
-          <w:rFonts w:eastAsia="Times New Roman" w:cs="Times New Roman"/>
-          <w:color w:val="000000"/>
-          <w:lang w:eastAsia="pt-BR" w:bidi="ar-SA"/>
-        </w:rPr>
-        <w:tab/>
+          <w:b/>
+          <w:color w:val="000000"/>
+          <w:lang w:eastAsia="pt-BR" w:bidi="ar-SA"/>
+        </w:rPr>
+      </w:pPr>
+      <w:r>
+        <w:rPr>
+          <w:rFonts w:eastAsia="Times New Roman" w:cs="Times New Roman"/>
+          <w:color w:val="000000"/>
+          <w:lang w:eastAsia="pt-BR" w:bidi="ar-SA"/>
+        </w:rPr>
+        <w:tab/>
+      </w:r>
+      <w:r>
+        <w:rPr>
+          <w:rFonts w:eastAsia="Times New Roman" w:cs="Times New Roman"/>
+          <w:color w:val="000000"/>
+          <w:lang w:eastAsia="pt-BR" w:bidi="ar-SA"/>
+        </w:rPr>
+        <w:tab/>
+      </w:r>
+      <w:r>
+        <w:rPr>
+          <w:rFonts w:eastAsia="Times New Roman" w:cs="Times New Roman"/>
+          <w:color w:val="000000"/>
+          <w:lang w:eastAsia="pt-BR" w:bidi="ar-SA"/>
+        </w:rPr>
+        <w:tab/>
+      </w:r>
+      <w:r>
+        <w:rPr>
+          <w:rFonts w:eastAsia="Times New Roman" w:cs="Times New Roman"/>
+          <w:b/>
+          <w:color w:val="000000"/>
+          <w:lang w:eastAsia="pt-BR" w:bidi="ar-SA"/>
+        </w:rPr>
         <w:t>else</w:t>
       </w:r>
     </w:p>
@@ -3204,25 +3555,34 @@
         <w:jc w:val="left"/>
         <w:rPr>
           <w:rFonts w:eastAsia="Times New Roman" w:cs="Times New Roman"/>
-          <w:color w:val="000000"/>
-          <w:lang w:eastAsia="pt-BR" w:bidi="ar-SA"/>
-        </w:rPr>
-      </w:pPr>
-      <w:r>
-        <w:rPr>
-          <w:rFonts w:eastAsia="Times New Roman" w:cs="Times New Roman"/>
-          <w:color w:val="000000"/>
-          <w:lang w:eastAsia="pt-BR" w:bidi="ar-SA"/>
-        </w:rPr>
-        <w:tab/>
-      </w:r>
-      <w:r>
-        <w:rPr>
-          <w:rFonts w:eastAsia="Times New Roman" w:cs="Times New Roman"/>
-          <w:color w:val="000000"/>
-          <w:lang w:eastAsia="pt-BR" w:bidi="ar-SA"/>
-        </w:rPr>
-        <w:tab/>
+          <w:b/>
+          <w:color w:val="000000"/>
+          <w:lang w:eastAsia="pt-BR" w:bidi="ar-SA"/>
+        </w:rPr>
+      </w:pPr>
+      <w:r>
+        <w:rPr>
+          <w:rFonts w:eastAsia="Times New Roman" w:cs="Times New Roman"/>
+          <w:color w:val="000000"/>
+          <w:lang w:eastAsia="pt-BR" w:bidi="ar-SA"/>
+        </w:rPr>
+        <w:tab/>
+      </w:r>
+      <w:r>
+        <w:rPr>
+          <w:rFonts w:eastAsia="Times New Roman" w:cs="Times New Roman"/>
+          <w:color w:val="000000"/>
+          <w:lang w:eastAsia="pt-BR" w:bidi="ar-SA"/>
+        </w:rPr>
+        <w:tab/>
+      </w:r>
+      <w:r>
+        <w:rPr>
+          <w:rFonts w:eastAsia="Times New Roman" w:cs="Times New Roman"/>
+          <w:b/>
+          <w:color w:val="000000"/>
+          <w:lang w:eastAsia="pt-BR" w:bidi="ar-SA"/>
+        </w:rPr>
         <w:t>end</w:t>
       </w:r>
     </w:p>
@@ -3306,7 +3666,15 @@
           <w:color w:val="000000"/>
           <w:lang w:eastAsia="pt-BR" w:bidi="ar-SA"/>
         </w:rPr>
-        <w:t>F em 0 passa aproximadamente 700 ns;</w:t>
+        <w:t>“f”</w:t>
+      </w:r>
+      <w:r>
+        <w:rPr>
+          <w:rFonts w:eastAsia="Times New Roman" w:cs="Times New Roman"/>
+          <w:color w:val="000000"/>
+          <w:lang w:eastAsia="pt-BR" w:bidi="ar-SA"/>
+        </w:rPr>
+        <w:t xml:space="preserve"> em 0 passa aproximadamente 700 ns;</w:t>
       </w:r>
     </w:p>
     <w:p>
@@ -3331,7 +3699,39 @@
           <w:color w:val="000000"/>
           <w:lang w:eastAsia="pt-BR" w:bidi="ar-SA"/>
         </w:rPr>
-        <w:t>F em 1 passa aproximadamente 1,73 us.</w:t>
+        <w:t>“f”</w:t>
+      </w:r>
+      <w:r>
+        <w:rPr>
+          <w:rFonts w:eastAsia="Times New Roman" w:cs="Times New Roman"/>
+          <w:color w:val="000000"/>
+          <w:lang w:eastAsia="pt-BR" w:bidi="ar-SA"/>
+        </w:rPr>
+        <w:t xml:space="preserve"> em 1 passa aproximadamente </w:t>
+      </w:r>
+      <w:r>
+        <w:rPr>
+          <w:rFonts w:eastAsia="Times New Roman" w:cs="Times New Roman"/>
+          <w:color w:val="000000"/>
+          <w:lang w:eastAsia="pt-BR" w:bidi="ar-SA"/>
+        </w:rPr>
+        <w:t>4 300</w:t>
+      </w:r>
+      <w:r>
+        <w:rPr>
+          <w:rFonts w:eastAsia="Times New Roman" w:cs="Times New Roman"/>
+          <w:color w:val="000000"/>
+          <w:lang w:eastAsia="pt-BR" w:bidi="ar-SA"/>
+        </w:rPr>
+        <w:t xml:space="preserve"> n</w:t>
+      </w:r>
+      <w:r>
+        <w:rPr>
+          <w:rFonts w:eastAsia="Times New Roman" w:cs="Times New Roman"/>
+          <w:color w:val="000000"/>
+          <w:lang w:eastAsia="pt-BR" w:bidi="ar-SA"/>
+        </w:rPr>
+        <w:t>s.</w:t>
       </w:r>
     </w:p>
     <w:p>
@@ -3349,116 +3749,32 @@
     </w:p>
     <w:p>
       <w:pPr>
-        <w:widowControl/>
-        <w:suppressAutoHyphens w:val="0"/>
+        <w:pStyle w:val="Ttulo1"/>
+      </w:pPr>
+      <w:bookmarkStart w:id="3" w:name="_Toc468911237"/>
+      <w:r>
+        <w:lastRenderedPageBreak/>
+        <w:t>Questão 03</w:t>
+      </w:r>
+      <w:bookmarkEnd w:id="3"/>
+      <w:r>
+        <w:t xml:space="preserve"> </w:t>
+      </w:r>
+    </w:p>
+    <w:p>
+      <w:pPr>
         <w:ind w:firstLine="0"/>
         <w:jc w:val="center"/>
-        <w:rPr>
-          <w:rFonts w:eastAsia="Times New Roman" w:cs="Times New Roman"/>
-          <w:color w:val="auto"/>
-          <w:lang w:eastAsia="pt-BR" w:bidi="ar-SA"/>
-        </w:rPr>
-      </w:pPr>
-      <w:r>
-        <w:rPr>
-          <w:rFonts w:eastAsia="Times New Roman" w:cs="Times New Roman"/>
+      </w:pPr>
+      <w:r>
+        <w:rPr>
           <w:noProof/>
-          <w:color w:val="000000"/>
-          <w:lang w:eastAsia="pt-BR" w:bidi="ar-SA"/>
-        </w:rPr>
-        <w:lastRenderedPageBreak/>
+          <w:lang w:eastAsia="pt-BR" w:bidi="ar-SA"/>
+        </w:rPr>
         <w:drawing>
           <wp:inline distT="0" distB="0" distL="0" distR="0">
-            <wp:extent cx="5734050" cy="1219200"/>
-            <wp:effectExtent l="0" t="0" r="0" b="0"/>
-            <wp:docPr id="1" name="Imagem 1" descr="dt_Questao02.png"/>
-            <wp:cNvGraphicFramePr>
-              <a:graphicFrameLocks xmlns:a="http://schemas.openxmlformats.org/drawingml/2006/main" noChangeAspect="1"/>
-            </wp:cNvGraphicFramePr>
-            <a:graphic xmlns:a="http://schemas.openxmlformats.org/drawingml/2006/main">
-              <a:graphicData uri="http://schemas.openxmlformats.org/drawingml/2006/picture">
-                <pic:pic xmlns:pic="http://schemas.openxmlformats.org/drawingml/2006/picture">
-                  <pic:nvPicPr>
-                    <pic:cNvPr id="0" name="Picture 3" descr="dt_Questao02.png"/>
-                    <pic:cNvPicPr>
-                      <a:picLocks noChangeAspect="1" noChangeArrowheads="1"/>
-                    </pic:cNvPicPr>
-                  </pic:nvPicPr>
-                  <pic:blipFill>
-                    <a:blip r:embed="rId11">
-                      <a:extLst>
-                        <a:ext uri="{28A0092B-C50C-407E-A947-70E740481C1C}">
-                          <a14:useLocalDpi xmlns:a14="http://schemas.microsoft.com/office/drawing/2010/main" val="0"/>
-                        </a:ext>
-                      </a:extLst>
-                    </a:blip>
-                    <a:srcRect/>
-                    <a:stretch>
-                      <a:fillRect/>
-                    </a:stretch>
-                  </pic:blipFill>
-                  <pic:spPr bwMode="auto">
-                    <a:xfrm>
-                      <a:off x="0" y="0"/>
-                      <a:ext cx="5734050" cy="1219200"/>
-                    </a:xfrm>
-                    <a:prstGeom prst="rect">
-                      <a:avLst/>
-                    </a:prstGeom>
-                    <a:noFill/>
-                    <a:ln>
-                      <a:noFill/>
-                    </a:ln>
-                  </pic:spPr>
-                </pic:pic>
-              </a:graphicData>
-            </a:graphic>
-          </wp:inline>
-        </w:drawing>
-      </w:r>
-    </w:p>
-    <w:p>
-      <w:pPr>
-        <w:jc w:val="center"/>
-      </w:pPr>
-      <w:r>
-        <w:rPr>
-          <w:rFonts w:eastAsia="Times New Roman" w:cs="Times New Roman"/>
-          <w:i/>
-          <w:iCs/>
-          <w:color w:val="000000"/>
-          <w:lang w:eastAsia="pt-BR" w:bidi="ar-SA"/>
-        </w:rPr>
-        <w:t>Figura 1 – Diagrama de Tempo da questão 02.</w:t>
-      </w:r>
-    </w:p>
-    <w:p>
-      <w:pPr>
-        <w:pStyle w:val="Ttulo1"/>
-      </w:pPr>
-      <w:bookmarkStart w:id="3" w:name="_Toc468640649"/>
-      <w:r>
-        <w:t>Questão 03</w:t>
-      </w:r>
-      <w:bookmarkEnd w:id="3"/>
-      <w:r>
-        <w:t xml:space="preserve"> </w:t>
-      </w:r>
-    </w:p>
-    <w:p>
-      <w:pPr>
-        <w:ind w:firstLine="0"/>
-        <w:jc w:val="center"/>
-      </w:pPr>
-      <w:r>
-        <w:rPr>
-          <w:noProof/>
-          <w:lang w:eastAsia="pt-BR" w:bidi="ar-SA"/>
-        </w:rPr>
-        <w:drawing>
-          <wp:inline distT="0" distB="0" distL="0" distR="0">
-            <wp:extent cx="5707041" cy="3638550"/>
-            <wp:effectExtent l="0" t="0" r="0" b="0"/>
+            <wp:extent cx="5706745" cy="3895725"/>
+            <wp:effectExtent l="0" t="0" r="0" b="9525"/>
             <wp:docPr id="10" name="Imagem 10"/>
             <wp:cNvGraphicFramePr>
               <a:graphicFrameLocks xmlns:a="http://schemas.openxmlformats.org/drawingml/2006/main" noChangeAspect="1"/>
@@ -3471,7 +3787,7 @@
                     <pic:cNvPicPr/>
                   </pic:nvPicPr>
                   <pic:blipFill rotWithShape="1">
-                    <a:blip r:embed="rId12" cstate="print">
+                    <a:blip r:embed="rId11" cstate="print">
                       <a:extLst>
                         <a:ext uri="{28A0092B-C50C-407E-A947-70E740481C1C}">
                           <a14:useLocalDpi xmlns:a14="http://schemas.microsoft.com/office/drawing/2010/main" val="0"/>
@@ -3484,7 +3800,7 @@
                   <pic:spPr bwMode="auto">
                     <a:xfrm>
                       <a:off x="0" y="0"/>
-                      <a:ext cx="5717189" cy="3645020"/>
+                      <a:ext cx="5717190" cy="3902855"/>
                     </a:xfrm>
                     <a:prstGeom prst="rect">
                       <a:avLst/>
@@ -3569,7 +3885,7 @@
       <w:pPr>
         <w:pStyle w:val="Ttulo1"/>
       </w:pPr>
-      <w:bookmarkStart w:id="4" w:name="_Toc468640650"/>
+      <w:bookmarkStart w:id="4" w:name="_Toc468911238"/>
       <w:r>
         <w:t>Questão 04</w:t>
       </w:r>
@@ -3587,7 +3903,7 @@
         </w:rPr>
         <w:drawing>
           <wp:inline distT="0" distB="0" distL="0" distR="0">
-            <wp:extent cx="5648325" cy="2287906"/>
+            <wp:extent cx="5648322" cy="2619375"/>
             <wp:effectExtent l="0" t="0" r="0" b="0"/>
             <wp:docPr id="7" name="Imagem 7"/>
             <wp:cNvGraphicFramePr>
@@ -3601,7 +3917,7 @@
                     <pic:cNvPicPr/>
                   </pic:nvPicPr>
                   <pic:blipFill>
-                    <a:blip r:embed="rId13" cstate="print">
+                    <a:blip r:embed="rId12" cstate="print">
                       <a:extLst>
                         <a:ext uri="{28A0092B-C50C-407E-A947-70E740481C1C}">
                           <a14:useLocalDpi xmlns:a14="http://schemas.microsoft.com/office/drawing/2010/main" val="0"/>
@@ -3615,7 +3931,7 @@
                   <pic:spPr>
                     <a:xfrm>
                       <a:off x="0" y="0"/>
-                      <a:ext cx="5664774" cy="2294569"/>
+                      <a:ext cx="5666042" cy="2627593"/>
                     </a:xfrm>
                     <a:prstGeom prst="rect">
                       <a:avLst/>
@@ -3721,7 +4037,7 @@
             <o:lock v:ext="edit" aspectratio="t"/>
           </v:shapetype>
           <v:shape id="_x0000_i1025" type="#_x0000_t75" style="width:435.75pt;height:306pt;mso-position-horizontal:left;mso-position-horizontal-relative:margin;mso-position-vertical:top;mso-position-vertical-relative:margin">
-            <v:imagedata r:id="rId14" o:title="Questao04Multi"/>
+            <v:imagedata r:id="rId13" o:title="Questao04Multi"/>
           </v:shape>
         </w:pict>
       </w:r>
@@ -3765,7 +4081,7 @@
       <w:pPr>
         <w:pStyle w:val="Ttulo1"/>
       </w:pPr>
-      <w:bookmarkStart w:id="5" w:name="_Toc468640651"/>
+      <w:bookmarkStart w:id="5" w:name="_Toc468911239"/>
       <w:r>
         <w:t>Questão 05</w:t>
       </w:r>
@@ -3903,7 +4219,7 @@
                     <pic:cNvPicPr/>
                   </pic:nvPicPr>
                   <pic:blipFill>
-                    <a:blip r:embed="rId15" cstate="print">
+                    <a:blip r:embed="rId14" cstate="print">
                       <a:extLst>
                         <a:ext uri="{28A0092B-C50C-407E-A947-70E740481C1C}">
                           <a14:useLocalDpi xmlns:a14="http://schemas.microsoft.com/office/drawing/2010/main" val="0"/>
@@ -4012,7 +4328,7 @@
                     <pic:cNvPicPr/>
                   </pic:nvPicPr>
                   <pic:blipFill>
-                    <a:blip r:embed="rId16" cstate="print">
+                    <a:blip r:embed="rId15" cstate="print">
                       <a:extLst>
                         <a:ext uri="{28A0092B-C50C-407E-A947-70E740481C1C}">
                           <a14:useLocalDpi xmlns:a14="http://schemas.microsoft.com/office/drawing/2010/main" val="0"/>
@@ -4038,7 +4354,6 @@
           </wp:inline>
         </w:drawing>
       </w:r>
-      <w:bookmarkStart w:id="6" w:name="_Toc468640652"/>
     </w:p>
     <w:p>
       <w:pPr>
@@ -4114,11 +4429,66 @@
       <w:pPr>
         <w:pStyle w:val="Ttulo1"/>
       </w:pPr>
+      <w:bookmarkStart w:id="6" w:name="_Toc468911240"/>
       <w:r>
         <w:lastRenderedPageBreak/>
         <w:t>Questão 06</w:t>
       </w:r>
       <w:bookmarkEnd w:id="6"/>
+    </w:p>
+    <w:p>
+      <w:pPr>
+        <w:pStyle w:val="PargrafodaLista"/>
+        <w:numPr>
+          <w:ilvl w:val="0"/>
+          <w:numId w:val="7"/>
+        </w:numPr>
+      </w:pPr>
+      <w:r>
+        <w:t>“f” em 0 passa 810 ns;</w:t>
+      </w:r>
+    </w:p>
+    <w:p>
+      <w:pPr>
+        <w:pStyle w:val="PargrafodaLista"/>
+        <w:numPr>
+          <w:ilvl w:val="0"/>
+          <w:numId w:val="7"/>
+        </w:numPr>
+      </w:pPr>
+      <w:r>
+        <w:t>“f” em 1 passa 3 690 ns;</w:t>
+      </w:r>
+    </w:p>
+    <w:p>
+      <w:pPr>
+        <w:pStyle w:val="PargrafodaLista"/>
+        <w:numPr>
+          <w:ilvl w:val="0"/>
+          <w:numId w:val="7"/>
+        </w:numPr>
+      </w:pPr>
+      <w:r>
+        <w:t>“g’ em 1 passa 1 012,5 ns;</w:t>
+      </w:r>
+    </w:p>
+    <w:p>
+      <w:pPr>
+        <w:pStyle w:val="PargrafodaLista"/>
+        <w:numPr>
+          <w:ilvl w:val="0"/>
+          <w:numId w:val="7"/>
+        </w:numPr>
+      </w:pPr>
+      <w:r>
+        <w:t>“g” em 0 passa 3 487,5 ns.</w:t>
+      </w:r>
+    </w:p>
+    <w:p>
+      <w:pPr>
+        <w:pStyle w:val="PargrafodaLista"/>
+        <w:ind w:left="1287" w:firstLine="0"/>
+      </w:pPr>
     </w:p>
     <w:p>
       <w:pPr>
@@ -4154,7 +4524,7 @@
                     </pic:cNvPicPr>
                   </pic:nvPicPr>
                   <pic:blipFill>
-                    <a:blip r:embed="rId17">
+                    <a:blip r:embed="rId16">
                       <a:extLst>
                         <a:ext uri="{28A0092B-C50C-407E-A947-70E740481C1C}">
                           <a14:useLocalDpi xmlns:a14="http://schemas.microsoft.com/office/drawing/2010/main" val="0"/>
@@ -4249,9 +4619,10 @@
         <w:jc w:val="center"/>
       </w:pPr>
       <w:r>
+        <w:lastRenderedPageBreak/>
         <w:pict>
           <v:shape id="_x0000_i1026" type="#_x0000_t75" style="width:425.25pt;height:236.25pt">
-            <v:imagedata r:id="rId18" o:title="Questao06Counter10b_P1"/>
+            <v:imagedata r:id="rId17" o:title="Questao06Counter10b_P1"/>
           </v:shape>
         </w:pict>
       </w:r>
@@ -4328,10 +4699,87 @@
           <w:color w:val="000000"/>
           <w:lang w:eastAsia="pt-BR" w:bidi="ar-SA"/>
         </w:rPr>
+        <w:pict>
+          <v:shape id="_x0000_i1027" type="#_x0000_t75" style="width:426pt;height:262.5pt">
+            <v:imagedata r:id="rId18" o:title="Questao06Counter10b_P2"/>
+          </v:shape>
+        </w:pict>
+      </w:r>
+    </w:p>
+    <w:p>
+      <w:pPr>
+        <w:jc w:val="center"/>
+        <w:rPr>
+          <w:rFonts w:eastAsia="Times New Roman" w:cs="Times New Roman"/>
+          <w:i/>
+          <w:iCs/>
+          <w:color w:val="000000"/>
+          <w:lang w:eastAsia="pt-BR" w:bidi="ar-SA"/>
+        </w:rPr>
+      </w:pPr>
+      <w:r>
+        <w:rPr>
+          <w:rFonts w:eastAsia="Times New Roman" w:cs="Times New Roman"/>
+          <w:i/>
+          <w:iCs/>
+          <w:color w:val="000000"/>
+          <w:lang w:eastAsia="pt-BR" w:bidi="ar-SA"/>
+        </w:rPr>
+        <w:t>Figura 9</w:t>
+      </w:r>
+      <w:r>
+        <w:rPr>
+          <w:rFonts w:eastAsia="Times New Roman" w:cs="Times New Roman"/>
+          <w:i/>
+          <w:iCs/>
+          <w:color w:val="000000"/>
+          <w:lang w:eastAsia="pt-BR" w:bidi="ar-SA"/>
+        </w:rPr>
+        <w:t xml:space="preserve"> – </w:t>
+      </w:r>
+      <w:r>
+        <w:rPr>
+          <w:rFonts w:eastAsia="Times New Roman" w:cs="Times New Roman"/>
+          <w:i/>
+          <w:iCs/>
+          <w:color w:val="000000"/>
+          <w:lang w:eastAsia="pt-BR" w:bidi="ar-SA"/>
+        </w:rPr>
+        <w:t>Contador de 10 bits parte 2</w:t>
+      </w:r>
+      <w:r>
+        <w:rPr>
+          <w:rFonts w:eastAsia="Times New Roman" w:cs="Times New Roman"/>
+          <w:i/>
+          <w:iCs/>
+          <w:color w:val="000000"/>
+          <w:lang w:eastAsia="pt-BR" w:bidi="ar-SA"/>
+        </w:rPr>
+        <w:t>.</w:t>
+      </w:r>
+    </w:p>
+    <w:p>
+      <w:pPr>
+        <w:jc w:val="center"/>
+        <w:rPr>
+          <w:rFonts w:eastAsia="Times New Roman" w:cs="Times New Roman"/>
+          <w:i/>
+          <w:iCs/>
+          <w:color w:val="000000"/>
+          <w:lang w:eastAsia="pt-BR" w:bidi="ar-SA"/>
+        </w:rPr>
+      </w:pPr>
+    </w:p>
+    <w:p>
+      <w:pPr>
+        <w:ind w:firstLine="0"/>
+        <w:jc w:val="center"/>
+      </w:pPr>
+      <w:r>
         <w:lastRenderedPageBreak/>
         <w:pict>
-          <v:shape id="_x0000_i1027" type="#_x0000_t75" style="width:420.75pt;height:259.5pt">
-            <v:imagedata r:id="rId19" o:title="Questao06Counter10b_P2"/>
+          <v:shape id="_x0000_i1033" type="#_x0000_t75" style="width:453.75pt;height:267.75pt">
+            <v:imagedata r:id="rId19" o:title="Questao 06"/>
           </v:shape>
         </w:pict>
       </w:r>
@@ -4339,23 +4787,26 @@
     <w:p>
       <w:pPr>
         <w:jc w:val="center"/>
-        <w:rPr>
-          <w:rFonts w:eastAsia="Times New Roman" w:cs="Times New Roman"/>
-          <w:i/>
-          <w:iCs/>
-          <w:color w:val="000000"/>
-          <w:lang w:eastAsia="pt-BR" w:bidi="ar-SA"/>
-        </w:rPr>
-      </w:pPr>
-      <w:r>
-        <w:rPr>
-          <w:rFonts w:eastAsia="Times New Roman" w:cs="Times New Roman"/>
-          <w:i/>
-          <w:iCs/>
-          <w:color w:val="000000"/>
-          <w:lang w:eastAsia="pt-BR" w:bidi="ar-SA"/>
-        </w:rPr>
-        <w:t>Figura 9</w:t>
+      </w:pPr>
+      <w:r>
+        <w:rPr>
+          <w:rFonts w:eastAsia="Times New Roman" w:cs="Times New Roman"/>
+          <w:i/>
+          <w:iCs/>
+          <w:color w:val="000000"/>
+          <w:lang w:eastAsia="pt-BR" w:bidi="ar-SA"/>
+        </w:rPr>
+        <w:t xml:space="preserve">Figura </w:t>
+      </w:r>
+      <w:r>
+        <w:rPr>
+          <w:rFonts w:eastAsia="Times New Roman" w:cs="Times New Roman"/>
+          <w:i/>
+          <w:iCs/>
+          <w:color w:val="000000"/>
+          <w:lang w:eastAsia="pt-BR" w:bidi="ar-SA"/>
+        </w:rPr>
+        <w:t>10</w:t>
       </w:r>
       <w:r>
         <w:rPr>
@@ -4375,7 +4826,7 @@
           <w:color w:val="000000"/>
           <w:lang w:eastAsia="pt-BR" w:bidi="ar-SA"/>
         </w:rPr>
-        <w:t>Contador de 10 bits parte 2</w:t>
+        <w:t>Questão 06</w:t>
       </w:r>
       <w:r>
         <w:rPr>
@@ -4388,6 +4839,39 @@
         <w:t>.</w:t>
       </w:r>
     </w:p>
+    <w:p/>
+    <w:p>
+      <w:pPr>
+        <w:pStyle w:val="Ttulo1"/>
+      </w:pPr>
+      <w:bookmarkStart w:id="7" w:name="_Toc468911241"/>
+      <w:r>
+        <w:t>Questão 07</w:t>
+      </w:r>
+      <w:bookmarkEnd w:id="7"/>
+    </w:p>
+    <w:p>
+      <w:r>
+        <w:t>A saída “f” receber o valor de “c” antes de “c” receber “a</w:t>
+      </w:r>
+      <w:r>
+        <w:t xml:space="preserve"> </w:t>
+      </w:r>
+      <w:r>
+        <w:t>+</w:t>
+      </w:r>
+      <w:r>
+        <w:t xml:space="preserve"> </w:t>
+      </w:r>
+      <w:r>
+        <w:t>b”, pós é bloqueante, contudo, “a” e “b” recebe os valores não bloqueantes para que quando o “c” for receber os valores deles, já receber o “valor atualizado” e assim poder ir contando. O “f” é sempre o valor antigo de “c”</w:t>
+      </w:r>
+      <w:r>
+        <w:t>.</w:t>
+      </w:r>
+    </w:p>
+    <w:p/>
+    <w:p/>
     <w:p>
       <w:pPr>
         <w:jc w:val="center"/>
@@ -4398,100 +4882,55 @@
           <w:color w:val="000000"/>
           <w:lang w:eastAsia="pt-BR" w:bidi="ar-SA"/>
         </w:rPr>
-      </w:pPr>
-    </w:p>
-    <w:p>
-      <w:pPr>
-        <w:jc w:val="center"/>
       </w:pPr>
     </w:p>
     <w:p>
       <w:pPr>
         <w:ind w:firstLine="0"/>
         <w:jc w:val="center"/>
-      </w:pPr>
-      <w:r>
-        <w:rPr>
-          <w:rFonts w:eastAsia="Times New Roman" w:cs="Times New Roman"/>
-          <w:i/>
-          <w:iCs/>
-          <w:noProof/>
-          <w:color w:val="000000"/>
-          <w:lang w:eastAsia="pt-BR" w:bidi="ar-SA"/>
-        </w:rPr>
-        <w:drawing>
-          <wp:inline distT="0" distB="0" distL="0" distR="0">
-            <wp:extent cx="5469255" cy="3038475"/>
-            <wp:effectExtent l="0" t="0" r="0" b="0"/>
-            <wp:docPr id="8" name="Imagem 8" descr="C:\Users\Henrique\AppData\Local\Microsoft\Windows\INetCache\Content.Word\Questao06.eps"/>
-            <wp:cNvGraphicFramePr>
-              <a:graphicFrameLocks xmlns:a="http://schemas.openxmlformats.org/drawingml/2006/main" noChangeAspect="1"/>
-            </wp:cNvGraphicFramePr>
-            <a:graphic xmlns:a="http://schemas.openxmlformats.org/drawingml/2006/main">
-              <a:graphicData uri="http://schemas.openxmlformats.org/drawingml/2006/picture">
-                <pic:pic xmlns:pic="http://schemas.openxmlformats.org/drawingml/2006/picture">
-                  <pic:nvPicPr>
-                    <pic:cNvPr id="0" name="Picture 6" descr="C:\Users\Henrique\AppData\Local\Microsoft\Windows\INetCache\Content.Word\Questao06.eps"/>
-                    <pic:cNvPicPr>
-                      <a:picLocks noChangeAspect="1" noChangeArrowheads="1"/>
-                    </pic:cNvPicPr>
-                  </pic:nvPicPr>
-                  <pic:blipFill>
-                    <a:blip r:embed="rId20">
-                      <a:extLst>
-                        <a:ext uri="{28A0092B-C50C-407E-A947-70E740481C1C}">
-                          <a14:useLocalDpi xmlns:a14="http://schemas.microsoft.com/office/drawing/2010/main" val="0"/>
-                        </a:ext>
-                      </a:extLst>
-                    </a:blip>
-                    <a:srcRect/>
-                    <a:stretch>
-                      <a:fillRect/>
-                    </a:stretch>
-                  </pic:blipFill>
-                  <pic:spPr bwMode="auto">
-                    <a:xfrm>
-                      <a:off x="0" y="0"/>
-                      <a:ext cx="5470538" cy="3039188"/>
-                    </a:xfrm>
-                    <a:prstGeom prst="rect">
-                      <a:avLst/>
-                    </a:prstGeom>
-                    <a:noFill/>
-                    <a:ln>
-                      <a:noFill/>
-                    </a:ln>
-                  </pic:spPr>
-                </pic:pic>
-              </a:graphicData>
-            </a:graphic>
-          </wp:inline>
-        </w:drawing>
+        <w:rPr>
+          <w:rFonts w:eastAsia="Times New Roman" w:cs="Times New Roman"/>
+          <w:i/>
+          <w:iCs/>
+          <w:color w:val="000000"/>
+          <w:lang w:eastAsia="pt-BR" w:bidi="ar-SA"/>
+        </w:rPr>
+      </w:pPr>
+      <w:r>
+        <w:rPr>
+          <w:rFonts w:eastAsia="Times New Roman" w:cs="Times New Roman"/>
+          <w:i/>
+          <w:iCs/>
+          <w:color w:val="000000"/>
+          <w:lang w:eastAsia="pt-BR" w:bidi="ar-SA"/>
+        </w:rPr>
+        <w:pict>
+          <v:shape id="_x0000_i1028" type="#_x0000_t75" style="width:414pt;height:138.75pt">
+            <v:imagedata r:id="rId20" o:title="Questao 07 Meio-Somador"/>
+          </v:shape>
+        </w:pict>
       </w:r>
     </w:p>
     <w:p>
       <w:pPr>
         <w:jc w:val="center"/>
-      </w:pPr>
-      <w:r>
-        <w:rPr>
-          <w:rFonts w:eastAsia="Times New Roman" w:cs="Times New Roman"/>
-          <w:i/>
-          <w:iCs/>
-          <w:color w:val="000000"/>
-          <w:lang w:eastAsia="pt-BR" w:bidi="ar-SA"/>
-        </w:rPr>
-        <w:t xml:space="preserve">Figura </w:t>
-      </w:r>
-      <w:r>
-        <w:rPr>
-          <w:rFonts w:eastAsia="Times New Roman" w:cs="Times New Roman"/>
-          <w:i/>
-          <w:iCs/>
-          <w:color w:val="000000"/>
-          <w:lang w:eastAsia="pt-BR" w:bidi="ar-SA"/>
-        </w:rPr>
-        <w:t>10</w:t>
+        <w:rPr>
+          <w:rFonts w:eastAsia="Times New Roman" w:cs="Times New Roman"/>
+          <w:i/>
+          <w:iCs/>
+          <w:color w:val="000000"/>
+          <w:lang w:eastAsia="pt-BR" w:bidi="ar-SA"/>
+        </w:rPr>
+      </w:pPr>
+      <w:r>
+        <w:rPr>
+          <w:rFonts w:eastAsia="Times New Roman" w:cs="Times New Roman"/>
+          <w:i/>
+          <w:iCs/>
+          <w:color w:val="000000"/>
+          <w:lang w:eastAsia="pt-BR" w:bidi="ar-SA"/>
+        </w:rPr>
+        <w:t>Figura 11</w:t>
       </w:r>
       <w:r>
         <w:rPr>
@@ -4511,7 +4950,17 @@
           <w:color w:val="000000"/>
           <w:lang w:eastAsia="pt-BR" w:bidi="ar-SA"/>
         </w:rPr>
-        <w:t>Questão 06</w:t>
+        <w:t>Meio Somador</w:t>
+      </w:r>
+      <w:r>
+        <w:rPr>
+          <w:rFonts w:eastAsia="Times New Roman" w:cs="Times New Roman"/>
+          <w:i/>
+          <w:iCs/>
+          <w:color w:val="000000"/>
+          <w:lang w:eastAsia="pt-BR" w:bidi="ar-SA"/>
+        </w:rPr>
+        <w:t xml:space="preserve"> usado nas questões 7,8 e 9</w:t>
       </w:r>
       <w:r>
         <w:rPr>
@@ -4524,39 +4973,6 @@
         <w:t>.</w:t>
       </w:r>
     </w:p>
-    <w:p/>
-    <w:p>
-      <w:pPr>
-        <w:pStyle w:val="Ttulo1"/>
-      </w:pPr>
-      <w:bookmarkStart w:id="7" w:name="_Toc468640653"/>
-      <w:r>
-        <w:t>Questão 07</w:t>
-      </w:r>
-      <w:bookmarkEnd w:id="7"/>
-    </w:p>
-    <w:p>
-      <w:r>
-        <w:t>A saída “f” receber o valor de “c” antes de “c” receber “a</w:t>
-      </w:r>
-      <w:r>
-        <w:t xml:space="preserve"> </w:t>
-      </w:r>
-      <w:r>
-        <w:t>+</w:t>
-      </w:r>
-      <w:r>
-        <w:t xml:space="preserve"> </w:t>
-      </w:r>
-      <w:r>
-        <w:t>b”, pós é bloqueante, contudo, “a” e “b” recebe os valores não bloqueantes para que quando o “c” for receber os valores deles, já receber o “valor atualizado” e assim poder ir contando. O “f” é sempre o valor antigo de “c”</w:t>
-      </w:r>
-      <w:r>
-        <w:t>.</w:t>
-      </w:r>
-    </w:p>
-    <w:p/>
-    <w:p/>
     <w:p>
       <w:pPr>
         <w:jc w:val="center"/>
@@ -4573,25 +4989,12 @@
       <w:pPr>
         <w:ind w:firstLine="0"/>
         <w:jc w:val="center"/>
-        <w:rPr>
-          <w:rFonts w:eastAsia="Times New Roman" w:cs="Times New Roman"/>
-          <w:i/>
-          <w:iCs/>
-          <w:color w:val="000000"/>
-          <w:lang w:eastAsia="pt-BR" w:bidi="ar-SA"/>
-        </w:rPr>
-      </w:pPr>
-      <w:r>
-        <w:rPr>
-          <w:rFonts w:eastAsia="Times New Roman" w:cs="Times New Roman"/>
-          <w:i/>
-          <w:iCs/>
-          <w:color w:val="000000"/>
-          <w:lang w:eastAsia="pt-BR" w:bidi="ar-SA"/>
-        </w:rPr>
+      </w:pPr>
+      <w:r>
+        <w:lastRenderedPageBreak/>
         <w:pict>
-          <v:shape id="_x0000_i1029" type="#_x0000_t75" style="width:414pt;height:138.75pt">
-            <v:imagedata r:id="rId21" o:title="Questao 07 Meio-Somador"/>
+          <v:shape id="_x0000_i1029" type="#_x0000_t75" style="width:436.5pt;height:125.25pt">
+            <v:imagedata r:id="rId21" o:title="Questao 07 Somador-Completo"/>
           </v:shape>
         </w:pict>
       </w:r>
@@ -4615,17 +5018,7 @@
           <w:color w:val="000000"/>
           <w:lang w:eastAsia="pt-BR" w:bidi="ar-SA"/>
         </w:rPr>
-        <w:t xml:space="preserve">Figura </w:t>
-      </w:r>
-      <w:r>
-        <w:rPr>
-          <w:rFonts w:eastAsia="Times New Roman" w:cs="Times New Roman"/>
-          <w:i/>
-          <w:iCs/>
-          <w:color w:val="000000"/>
-          <w:lang w:eastAsia="pt-BR" w:bidi="ar-SA"/>
-        </w:rPr>
-        <w:t>11</w:t>
+        <w:t>Figura 12</w:t>
       </w:r>
       <w:r>
         <w:rPr>
@@ -4645,94 +5038,27 @@
           <w:color w:val="000000"/>
           <w:lang w:eastAsia="pt-BR" w:bidi="ar-SA"/>
         </w:rPr>
-        <w:t>Meio Somador</w:t>
-      </w:r>
-      <w:r>
-        <w:rPr>
-          <w:rFonts w:eastAsia="Times New Roman" w:cs="Times New Roman"/>
-          <w:i/>
-          <w:iCs/>
-          <w:color w:val="000000"/>
-          <w:lang w:eastAsia="pt-BR" w:bidi="ar-SA"/>
-        </w:rPr>
-        <w:t>.</w:t>
-      </w:r>
-    </w:p>
-    <w:p>
-      <w:pPr>
-        <w:jc w:val="center"/>
-        <w:rPr>
-          <w:rFonts w:eastAsia="Times New Roman" w:cs="Times New Roman"/>
-          <w:i/>
-          <w:iCs/>
-          <w:color w:val="000000"/>
-          <w:lang w:eastAsia="pt-BR" w:bidi="ar-SA"/>
-        </w:rPr>
-      </w:pPr>
-    </w:p>
-    <w:p>
-      <w:pPr>
-        <w:ind w:firstLine="0"/>
-        <w:jc w:val="center"/>
-      </w:pPr>
-      <w:r>
-        <w:pict>
-          <v:shape id="_x0000_i1028" type="#_x0000_t75" style="width:436.5pt;height:125.25pt">
-            <v:imagedata r:id="rId22" o:title="Questao 07 Somador-Completo"/>
-          </v:shape>
-        </w:pict>
-      </w:r>
-    </w:p>
-    <w:p>
-      <w:pPr>
-        <w:jc w:val="center"/>
-        <w:rPr>
-          <w:rFonts w:eastAsia="Times New Roman" w:cs="Times New Roman"/>
-          <w:i/>
-          <w:iCs/>
-          <w:color w:val="000000"/>
-          <w:lang w:eastAsia="pt-BR" w:bidi="ar-SA"/>
-        </w:rPr>
-      </w:pPr>
-      <w:r>
-        <w:rPr>
-          <w:rFonts w:eastAsia="Times New Roman" w:cs="Times New Roman"/>
-          <w:i/>
-          <w:iCs/>
-          <w:color w:val="000000"/>
-          <w:lang w:eastAsia="pt-BR" w:bidi="ar-SA"/>
-        </w:rPr>
-        <w:t xml:space="preserve">Figura </w:t>
-      </w:r>
-      <w:r>
-        <w:rPr>
-          <w:rFonts w:eastAsia="Times New Roman" w:cs="Times New Roman"/>
-          <w:i/>
-          <w:iCs/>
-          <w:color w:val="000000"/>
-          <w:lang w:eastAsia="pt-BR" w:bidi="ar-SA"/>
-        </w:rPr>
-        <w:t>12</w:t>
-      </w:r>
-      <w:r>
-        <w:rPr>
-          <w:rFonts w:eastAsia="Times New Roman" w:cs="Times New Roman"/>
-          <w:i/>
-          <w:iCs/>
-          <w:color w:val="000000"/>
-          <w:lang w:eastAsia="pt-BR" w:bidi="ar-SA"/>
-        </w:rPr>
-        <w:t xml:space="preserve"> – </w:t>
-      </w:r>
-      <w:r>
-        <w:rPr>
-          <w:rFonts w:eastAsia="Times New Roman" w:cs="Times New Roman"/>
-          <w:i/>
-          <w:iCs/>
-          <w:color w:val="000000"/>
-          <w:lang w:eastAsia="pt-BR" w:bidi="ar-SA"/>
-        </w:rPr>
         <w:t>Somador Completo</w:t>
+      </w:r>
+      <w:r>
+        <w:rPr>
+          <w:rFonts w:eastAsia="Times New Roman" w:cs="Times New Roman"/>
+          <w:i/>
+          <w:iCs/>
+          <w:color w:val="000000"/>
+          <w:lang w:eastAsia="pt-BR" w:bidi="ar-SA"/>
+        </w:rPr>
+        <w:t xml:space="preserve"> </w:t>
+      </w:r>
+      <w:r>
+        <w:rPr>
+          <w:rFonts w:eastAsia="Times New Roman" w:cs="Times New Roman"/>
+          <w:i/>
+          <w:iCs/>
+          <w:color w:val="000000"/>
+          <w:lang w:eastAsia="pt-BR" w:bidi="ar-SA"/>
+        </w:rPr>
+        <w:t>usado nas questões 7,8 e 9</w:t>
       </w:r>
       <w:r>
         <w:rPr>
@@ -4801,7 +5127,7 @@
                     </pic:cNvPicPr>
                   </pic:nvPicPr>
                   <pic:blipFill rotWithShape="1">
-                    <a:blip r:embed="rId23">
+                    <a:blip r:embed="rId22">
                       <a:extLst>
                         <a:ext uri="{28A0092B-C50C-407E-A947-70E740481C1C}">
                           <a14:useLocalDpi xmlns:a14="http://schemas.microsoft.com/office/drawing/2010/main" val="0"/>
@@ -4855,17 +5181,7 @@
           <w:color w:val="000000"/>
           <w:lang w:eastAsia="pt-BR" w:bidi="ar-SA"/>
         </w:rPr>
-        <w:t xml:space="preserve">Figura </w:t>
-      </w:r>
-      <w:r>
-        <w:rPr>
-          <w:rFonts w:eastAsia="Times New Roman" w:cs="Times New Roman"/>
-          <w:i/>
-          <w:iCs/>
-          <w:color w:val="000000"/>
-          <w:lang w:eastAsia="pt-BR" w:bidi="ar-SA"/>
-        </w:rPr>
-        <w:t>13</w:t>
+        <w:t>Figura 13</w:t>
       </w:r>
       <w:r>
         <w:rPr>
@@ -4895,16 +5211,37 @@
           <w:color w:val="000000"/>
           <w:lang w:eastAsia="pt-BR" w:bidi="ar-SA"/>
         </w:rPr>
+        <w:t xml:space="preserve"> </w:t>
+      </w:r>
+      <w:r>
+        <w:rPr>
+          <w:rFonts w:eastAsia="Times New Roman" w:cs="Times New Roman"/>
+          <w:i/>
+          <w:iCs/>
+          <w:color w:val="000000"/>
+          <w:lang w:eastAsia="pt-BR" w:bidi="ar-SA"/>
+        </w:rPr>
+        <w:t>usado nas questões 7,8 e 9</w:t>
+      </w:r>
+      <w:r>
+        <w:rPr>
+          <w:rFonts w:eastAsia="Times New Roman" w:cs="Times New Roman"/>
+          <w:i/>
+          <w:iCs/>
+          <w:color w:val="000000"/>
+          <w:lang w:eastAsia="pt-BR" w:bidi="ar-SA"/>
+        </w:rPr>
         <w:t>.</w:t>
       </w:r>
     </w:p>
     <w:p>
       <w:pPr>
-        <w:jc w:val="center"/>
-        <w:rPr>
-          <w:rFonts w:eastAsia="Times New Roman" w:cs="Times New Roman"/>
-          <w:i/>
-          <w:iCs/>
+        <w:ind w:firstLine="0"/>
+        <w:rPr>
+          <w:rFonts w:eastAsia="Times New Roman" w:cs="Times New Roman"/>
+          <w:i/>
+          <w:iCs/>
+          <w:noProof/>
           <w:color w:val="000000"/>
           <w:lang w:eastAsia="pt-BR" w:bidi="ar-SA"/>
         </w:rPr>
@@ -4916,88 +5253,34 @@
         <w:jc w:val="center"/>
       </w:pPr>
       <w:r>
-        <w:rPr>
-          <w:rFonts w:eastAsia="Times New Roman" w:cs="Times New Roman"/>
-          <w:i/>
-          <w:iCs/>
-          <w:noProof/>
-          <w:color w:val="000000"/>
-          <w:lang w:eastAsia="pt-BR" w:bidi="ar-SA"/>
-        </w:rPr>
         <w:lastRenderedPageBreak/>
-        <w:drawing>
-          <wp:inline distT="0" distB="0" distL="0" distR="0">
-            <wp:extent cx="5514975" cy="3394579"/>
-            <wp:effectExtent l="0" t="0" r="0" b="0"/>
-            <wp:docPr id="11" name="Imagem 11" descr="C:\Users\Henrique\AppData\Local\Microsoft\Windows\INetCache\Content.Word\Questao 07.eps"/>
-            <wp:cNvGraphicFramePr>
-              <a:graphicFrameLocks xmlns:a="http://schemas.openxmlformats.org/drawingml/2006/main" noChangeAspect="1"/>
-            </wp:cNvGraphicFramePr>
-            <a:graphic xmlns:a="http://schemas.openxmlformats.org/drawingml/2006/main">
-              <a:graphicData uri="http://schemas.openxmlformats.org/drawingml/2006/picture">
-                <pic:pic xmlns:pic="http://schemas.openxmlformats.org/drawingml/2006/picture">
-                  <pic:nvPicPr>
-                    <pic:cNvPr id="0" name="Picture 6" descr="C:\Users\Henrique\AppData\Local\Microsoft\Windows\INetCache\Content.Word\Questao 07.eps"/>
-                    <pic:cNvPicPr>
-                      <a:picLocks noChangeAspect="1" noChangeArrowheads="1"/>
-                    </pic:cNvPicPr>
-                  </pic:nvPicPr>
-                  <pic:blipFill>
-                    <a:blip r:embed="rId24">
-                      <a:extLst>
-                        <a:ext uri="{28A0092B-C50C-407E-A947-70E740481C1C}">
-                          <a14:useLocalDpi xmlns:a14="http://schemas.microsoft.com/office/drawing/2010/main" val="0"/>
-                        </a:ext>
-                      </a:extLst>
-                    </a:blip>
-                    <a:srcRect/>
-                    <a:stretch>
-                      <a:fillRect/>
-                    </a:stretch>
-                  </pic:blipFill>
-                  <pic:spPr bwMode="auto">
-                    <a:xfrm>
-                      <a:off x="0" y="0"/>
-                      <a:ext cx="5516369" cy="3395437"/>
-                    </a:xfrm>
-                    <a:prstGeom prst="rect">
-                      <a:avLst/>
-                    </a:prstGeom>
-                    <a:noFill/>
-                    <a:ln>
-                      <a:noFill/>
-                    </a:ln>
-                  </pic:spPr>
-                </pic:pic>
-              </a:graphicData>
-            </a:graphic>
-          </wp:inline>
-        </w:drawing>
+        <w:pict>
+          <v:shape id="_x0000_i1032" type="#_x0000_t75" style="width:450.75pt;height:319.5pt">
+            <v:imagedata r:id="rId23" o:title="Questao 07"/>
+          </v:shape>
+        </w:pict>
       </w:r>
     </w:p>
     <w:p>
       <w:pPr>
         <w:jc w:val="center"/>
-      </w:pPr>
-      <w:r>
-        <w:rPr>
-          <w:rFonts w:eastAsia="Times New Roman" w:cs="Times New Roman"/>
-          <w:i/>
-          <w:iCs/>
-          <w:color w:val="000000"/>
-          <w:lang w:eastAsia="pt-BR" w:bidi="ar-SA"/>
-        </w:rPr>
-        <w:t xml:space="preserve">Figura </w:t>
-      </w:r>
-      <w:r>
-        <w:rPr>
-          <w:rFonts w:eastAsia="Times New Roman" w:cs="Times New Roman"/>
-          <w:i/>
-          <w:iCs/>
-          <w:color w:val="000000"/>
-          <w:lang w:eastAsia="pt-BR" w:bidi="ar-SA"/>
-        </w:rPr>
-        <w:t>14</w:t>
+        <w:rPr>
+          <w:rFonts w:eastAsia="Times New Roman" w:cs="Times New Roman"/>
+          <w:i/>
+          <w:iCs/>
+          <w:color w:val="000000"/>
+          <w:lang w:eastAsia="pt-BR" w:bidi="ar-SA"/>
+        </w:rPr>
+      </w:pPr>
+      <w:r>
+        <w:rPr>
+          <w:rFonts w:eastAsia="Times New Roman" w:cs="Times New Roman"/>
+          <w:i/>
+          <w:iCs/>
+          <w:color w:val="000000"/>
+          <w:lang w:eastAsia="pt-BR" w:bidi="ar-SA"/>
+        </w:rPr>
+        <w:t>Figura 14</w:t>
       </w:r>
       <w:r>
         <w:rPr>
@@ -5032,46 +5315,564 @@
     </w:p>
     <w:p>
       <w:pPr>
+        <w:jc w:val="center"/>
+      </w:pPr>
+    </w:p>
+    <w:p>
+      <w:pPr>
         <w:pStyle w:val="Ttulo1"/>
       </w:pPr>
-      <w:bookmarkStart w:id="8" w:name="_Toc468640654"/>
+      <w:bookmarkStart w:id="8" w:name="_Toc468911242"/>
       <w:r>
         <w:t>Questão 08</w:t>
       </w:r>
-      <w:bookmarkStart w:id="9" w:name="_GoBack"/>
       <w:bookmarkEnd w:id="8"/>
+    </w:p>
+    <w:p>
+      <w:pPr>
+        <w:ind w:firstLine="0"/>
+        <w:jc w:val="center"/>
+        <w:rPr>
+          <w:rFonts w:eastAsia="Times New Roman" w:cs="Times New Roman"/>
+          <w:i/>
+          <w:iCs/>
+          <w:color w:val="000000"/>
+          <w:lang w:eastAsia="pt-BR" w:bidi="ar-SA"/>
+        </w:rPr>
+      </w:pPr>
+      <w:r>
+        <w:rPr>
+          <w:rFonts w:eastAsia="Times New Roman" w:cs="Times New Roman"/>
+          <w:i/>
+          <w:iCs/>
+          <w:color w:val="000000"/>
+          <w:lang w:eastAsia="pt-BR" w:bidi="ar-SA"/>
+        </w:rPr>
+        <w:pict>
+          <v:shape id="_x0000_i1031" type="#_x0000_t75" style="width:457.5pt;height:213.75pt">
+            <v:imagedata r:id="rId24" o:title="Questao 08"/>
+          </v:shape>
+        </w:pict>
+      </w:r>
+    </w:p>
+    <w:p>
+      <w:pPr>
+        <w:jc w:val="center"/>
+      </w:pPr>
+      <w:r>
+        <w:rPr>
+          <w:rFonts w:eastAsia="Times New Roman" w:cs="Times New Roman"/>
+          <w:i/>
+          <w:iCs/>
+          <w:color w:val="000000"/>
+          <w:lang w:eastAsia="pt-BR" w:bidi="ar-SA"/>
+        </w:rPr>
+        <w:t>Figura 15</w:t>
+      </w:r>
+      <w:r>
+        <w:rPr>
+          <w:rFonts w:eastAsia="Times New Roman" w:cs="Times New Roman"/>
+          <w:i/>
+          <w:iCs/>
+          <w:color w:val="000000"/>
+          <w:lang w:eastAsia="pt-BR" w:bidi="ar-SA"/>
+        </w:rPr>
+        <w:t xml:space="preserve"> – </w:t>
+      </w:r>
+      <w:r>
+        <w:rPr>
+          <w:rFonts w:eastAsia="Times New Roman" w:cs="Times New Roman"/>
+          <w:i/>
+          <w:iCs/>
+          <w:color w:val="000000"/>
+          <w:lang w:eastAsia="pt-BR" w:bidi="ar-SA"/>
+        </w:rPr>
+        <w:t>Questão 0</w:t>
+      </w:r>
+      <w:r>
+        <w:rPr>
+          <w:rFonts w:eastAsia="Times New Roman" w:cs="Times New Roman"/>
+          <w:i/>
+          <w:iCs/>
+          <w:color w:val="000000"/>
+          <w:lang w:eastAsia="pt-BR" w:bidi="ar-SA"/>
+        </w:rPr>
+        <w:t>8</w:t>
+      </w:r>
+      <w:r>
+        <w:rPr>
+          <w:rFonts w:eastAsia="Times New Roman" w:cs="Times New Roman"/>
+          <w:i/>
+          <w:iCs/>
+          <w:color w:val="000000"/>
+          <w:lang w:eastAsia="pt-BR" w:bidi="ar-SA"/>
+        </w:rPr>
+        <w:t>.</w:t>
+      </w:r>
+    </w:p>
+    <w:p/>
+    <w:p/>
+    <w:p/>
+    <w:p/>
+    <w:p/>
+    <w:p>
+      <w:pPr>
+        <w:pStyle w:val="Ttulo1"/>
+      </w:pPr>
+      <w:bookmarkStart w:id="9" w:name="_Toc468911243"/>
+      <w:r>
+        <w:lastRenderedPageBreak/>
+        <w:t>Questão 09</w:t>
+      </w:r>
       <w:bookmarkEnd w:id="9"/>
     </w:p>
-    <w:p/>
+    <w:p>
+      <w:pPr>
+        <w:ind w:firstLine="0"/>
+        <w:rPr>
+          <w:rFonts w:eastAsia="Times New Roman" w:cs="Times New Roman"/>
+          <w:i/>
+          <w:iCs/>
+          <w:color w:val="000000"/>
+          <w:lang w:eastAsia="pt-BR" w:bidi="ar-SA"/>
+        </w:rPr>
+      </w:pPr>
+      <w:r>
+        <w:rPr>
+          <w:rFonts w:eastAsia="Times New Roman" w:cs="Times New Roman"/>
+          <w:i/>
+          <w:iCs/>
+          <w:color w:val="000000"/>
+          <w:lang w:eastAsia="pt-BR" w:bidi="ar-SA"/>
+        </w:rPr>
+        <w:pict>
+          <v:shape id="_x0000_i1030" type="#_x0000_t75" style="width:450pt;height:264.75pt">
+            <v:imagedata r:id="rId25" o:title="Questao 09"/>
+          </v:shape>
+        </w:pict>
+      </w:r>
+    </w:p>
+    <w:p>
+      <w:pPr>
+        <w:jc w:val="center"/>
+      </w:pPr>
+      <w:r>
+        <w:rPr>
+          <w:rFonts w:eastAsia="Times New Roman" w:cs="Times New Roman"/>
+          <w:i/>
+          <w:iCs/>
+          <w:color w:val="000000"/>
+          <w:lang w:eastAsia="pt-BR" w:bidi="ar-SA"/>
+        </w:rPr>
+        <w:t>Figura 16</w:t>
+      </w:r>
+      <w:r>
+        <w:rPr>
+          <w:rFonts w:eastAsia="Times New Roman" w:cs="Times New Roman"/>
+          <w:i/>
+          <w:iCs/>
+          <w:color w:val="000000"/>
+          <w:lang w:eastAsia="pt-BR" w:bidi="ar-SA"/>
+        </w:rPr>
+        <w:t xml:space="preserve"> – </w:t>
+      </w:r>
+      <w:r>
+        <w:rPr>
+          <w:rFonts w:eastAsia="Times New Roman" w:cs="Times New Roman"/>
+          <w:i/>
+          <w:iCs/>
+          <w:color w:val="000000"/>
+          <w:lang w:eastAsia="pt-BR" w:bidi="ar-SA"/>
+        </w:rPr>
+        <w:t>Questão 08</w:t>
+      </w:r>
+      <w:r>
+        <w:rPr>
+          <w:rFonts w:eastAsia="Times New Roman" w:cs="Times New Roman"/>
+          <w:i/>
+          <w:iCs/>
+          <w:color w:val="000000"/>
+          <w:lang w:eastAsia="pt-BR" w:bidi="ar-SA"/>
+        </w:rPr>
+        <w:t>.</w:t>
+      </w:r>
+    </w:p>
     <w:p>
       <w:pPr>
         <w:pStyle w:val="Ttulo1"/>
       </w:pPr>
-      <w:bookmarkStart w:id="10" w:name="_Toc468640655"/>
-      <w:r>
-        <w:t>Questão 09</w:t>
+      <w:bookmarkStart w:id="10" w:name="_Toc468911244"/>
+      <w:r>
+        <w:t>Questão 10</w:t>
       </w:r>
       <w:bookmarkEnd w:id="10"/>
     </w:p>
-    <w:p/>
-    <w:p>
-      <w:pPr>
-        <w:pStyle w:val="Ttulo1"/>
-      </w:pPr>
-      <w:bookmarkStart w:id="11" w:name="_Toc468640656"/>
-      <w:r>
-        <w:t>Questão 10</w:t>
-      </w:r>
-      <w:bookmarkEnd w:id="11"/>
-    </w:p>
-    <w:p/>
-    <w:p>
-      <w:pPr>
-        <w:pStyle w:val="Ttulo1"/>
-      </w:pPr>
+    <w:p>
+      <w:r>
+        <w:rPr>
+          <w:b/>
+        </w:rPr>
+        <w:t>module</w:t>
+      </w:r>
+      <w:r>
+        <w:t xml:space="preserve"> Questao10 ( </w:t>
+      </w:r>
+    </w:p>
+    <w:p>
+      <w:r>
+        <w:tab/>
+      </w:r>
+      <w:r>
+        <w:rPr>
+          <w:b/>
+        </w:rPr>
+        <w:t>input</w:t>
+      </w:r>
+      <w:r>
+        <w:t xml:space="preserve"> </w:t>
+      </w:r>
+      <w:r>
+        <w:rPr>
+          <w:b/>
+        </w:rPr>
+        <w:t>logic</w:t>
+      </w:r>
+      <w:r>
+        <w:t xml:space="preserve"> reset, clk,</w:t>
+      </w:r>
+    </w:p>
+    <w:p>
+      <w:r>
+        <w:tab/>
+      </w:r>
+      <w:r>
+        <w:rPr>
+          <w:b/>
+        </w:rPr>
+        <w:t>output</w:t>
+      </w:r>
+      <w:r>
+        <w:t xml:space="preserve"> </w:t>
+      </w:r>
+      <w:r>
+        <w:rPr>
+          <w:b/>
+        </w:rPr>
+        <w:t>logic</w:t>
+      </w:r>
+      <w:r>
+        <w:t xml:space="preserve"> f, g </w:t>
+      </w:r>
+    </w:p>
+    <w:p>
+      <w:r>
+        <w:t>);</w:t>
+      </w:r>
+    </w:p>
+    <w:p>
+      <w:r>
+        <w:t>logic [12:0] counter;</w:t>
+      </w:r>
+    </w:p>
+    <w:p>
+      <w:r>
+        <w:rPr>
+          <w:b/>
+        </w:rPr>
+        <w:t xml:space="preserve">always_ff </w:t>
+      </w:r>
+      <w:r>
+        <w:t>@(</w:t>
+      </w:r>
+      <w:r>
+        <w:rPr>
+          <w:b/>
+        </w:rPr>
+        <w:t>posedge</w:t>
+      </w:r>
+      <w:r>
+        <w:t xml:space="preserve"> clk or </w:t>
+      </w:r>
+      <w:r>
+        <w:rPr>
+          <w:b/>
+        </w:rPr>
+        <w:t>negedge</w:t>
+      </w:r>
+      <w:r>
+        <w:t xml:space="preserve"> reset ) </w:t>
+      </w:r>
+    </w:p>
+    <w:p>
+      <w:pPr>
+        <w:rPr>
+          <w:b/>
+        </w:rPr>
+      </w:pPr>
+      <w:r>
+        <w:rPr>
+          <w:b/>
+        </w:rPr>
+        <w:t xml:space="preserve">begin </w:t>
+      </w:r>
+    </w:p>
+    <w:p>
+      <w:r>
+        <w:tab/>
+      </w:r>
+      <w:r>
+        <w:rPr>
+          <w:b/>
+        </w:rPr>
+        <w:t xml:space="preserve">if </w:t>
+      </w:r>
+      <w:r>
+        <w:t xml:space="preserve">(!reset) </w:t>
+      </w:r>
+    </w:p>
+    <w:p>
+      <w:pPr>
+        <w:rPr>
+          <w:b/>
+        </w:rPr>
+      </w:pPr>
+      <w:r>
+        <w:tab/>
+      </w:r>
+      <w:r>
+        <w:rPr>
+          <w:b/>
+        </w:rPr>
+        <w:t>begin</w:t>
+      </w:r>
+    </w:p>
+    <w:p>
+      <w:r>
+        <w:tab/>
+      </w:r>
+      <w:r>
+        <w:tab/>
+        <w:t>counter &lt;= 10'd0;</w:t>
+      </w:r>
+    </w:p>
+    <w:p>
+      <w:r>
+        <w:tab/>
+      </w:r>
+      <w:r>
+        <w:tab/>
+        <w:t>f &lt;= 1'b0;</w:t>
+      </w:r>
+    </w:p>
+    <w:p>
+      <w:r>
+        <w:tab/>
+      </w:r>
+      <w:r>
+        <w:tab/>
+        <w:t>g &lt;= 1'b0;</w:t>
+      </w:r>
+    </w:p>
+    <w:p>
+      <w:pPr>
+        <w:rPr>
+          <w:b/>
+        </w:rPr>
+      </w:pPr>
+      <w:r>
+        <w:tab/>
+      </w:r>
+      <w:r>
+        <w:rPr>
+          <w:b/>
+        </w:rPr>
+        <w:t>end</w:t>
+      </w:r>
+    </w:p>
+    <w:p>
+      <w:pPr>
+        <w:rPr>
+          <w:b/>
+        </w:rPr>
+      </w:pPr>
+      <w:r>
+        <w:rPr>
+          <w:b/>
+        </w:rPr>
+        <w:tab/>
+        <w:t xml:space="preserve">else </w:t>
+      </w:r>
+    </w:p>
+    <w:p>
+      <w:pPr>
+        <w:rPr>
+          <w:b/>
+        </w:rPr>
+      </w:pPr>
+      <w:r>
+        <w:rPr>
+          <w:b/>
+        </w:rPr>
+        <w:tab/>
+        <w:t>begin</w:t>
+      </w:r>
+    </w:p>
+    <w:p>
+      <w:r>
+        <w:tab/>
+      </w:r>
+      <w:r>
+        <w:tab/>
+        <w:t>f &lt;= 1'b1;</w:t>
+      </w:r>
+    </w:p>
+    <w:p>
+      <w:r>
+        <w:tab/>
+      </w:r>
+      <w:r>
+        <w:tab/>
+      </w:r>
+      <w:r>
+        <w:rPr>
+          <w:b/>
+        </w:rPr>
+        <w:t>if</w:t>
+      </w:r>
+      <w:r>
+        <w:t xml:space="preserve"> (counter </w:t>
+      </w:r>
+      <w:r>
+        <w:t>&gt;</w:t>
+      </w:r>
+      <w:r>
+        <w:t xml:space="preserve"> </w:t>
+      </w:r>
+      <w:r>
+        <w:t>13'd3850 &amp;&amp; counter &lt;</w:t>
+      </w:r>
+      <w:r>
+        <w:t xml:space="preserve"> 13'd4150) f &lt;= 1'b0;</w:t>
+      </w:r>
+    </w:p>
+    <w:p>
+      <w:r>
+        <w:tab/>
+      </w:r>
+      <w:r>
+        <w:tab/>
+        <w:t>g &lt;= 1'b1;</w:t>
+      </w:r>
+    </w:p>
+    <w:p>
+      <w:r>
+        <w:tab/>
+      </w:r>
+      <w:r>
+        <w:tab/>
+      </w:r>
+      <w:r>
+        <w:rPr>
+          <w:b/>
+        </w:rPr>
+        <w:t>if</w:t>
+      </w:r>
+      <w:r>
+        <w:t xml:space="preserve"> (counter &gt; 13'd3200 &amp;&amp; counter &lt;</w:t>
+      </w:r>
+      <w:r>
+        <w:t xml:space="preserve"> </w:t>
+      </w:r>
+      <w:r>
+        <w:t>13'd3800) g &lt;= 1'b0;</w:t>
+      </w:r>
+    </w:p>
+    <w:p>
+      <w:r>
+        <w:tab/>
+      </w:r>
+      <w:r>
+        <w:tab/>
+      </w:r>
+      <w:r>
+        <w:rPr>
+          <w:b/>
+        </w:rPr>
+        <w:t>if</w:t>
+      </w:r>
+      <w:r>
+        <w:t xml:space="preserve"> (counter &lt; 13'd4600) counter &lt;= counter + 13'd1;</w:t>
+      </w:r>
+    </w:p>
+    <w:p>
+      <w:r>
+        <w:tab/>
+      </w:r>
+      <w:r>
+        <w:tab/>
+      </w:r>
+      <w:r>
+        <w:rPr>
+          <w:b/>
+        </w:rPr>
+        <w:t>else</w:t>
+      </w:r>
+      <w:r>
+        <w:t xml:space="preserve"> counter &lt;= 13'd0;</w:t>
+      </w:r>
+    </w:p>
+    <w:p>
+      <w:r>
+        <w:tab/>
+      </w:r>
+      <w:r>
+        <w:tab/>
+      </w:r>
+    </w:p>
+    <w:p>
+      <w:pPr>
+        <w:rPr>
+          <w:b/>
+        </w:rPr>
+      </w:pPr>
+      <w:r>
+        <w:tab/>
+      </w:r>
+      <w:r>
+        <w:rPr>
+          <w:b/>
+        </w:rPr>
+        <w:t>end</w:t>
+      </w:r>
+    </w:p>
+    <w:p>
+      <w:pPr>
+        <w:rPr>
+          <w:b/>
+        </w:rPr>
+      </w:pPr>
+      <w:r>
+        <w:rPr>
+          <w:b/>
+        </w:rPr>
+        <w:t>end</w:t>
+      </w:r>
+    </w:p>
+    <w:p>
+      <w:pPr>
+        <w:rPr>
+          <w:b/>
+        </w:rPr>
+      </w:pPr>
+      <w:r>
+        <w:rPr>
+          <w:b/>
+        </w:rPr>
+        <w:t>endmodule</w:t>
+      </w:r>
     </w:p>
     <w:sectPr>
-      <w:footerReference w:type="default" r:id="rId25"/>
+      <w:footerReference w:type="default" r:id="rId26"/>
       <w:pgSz w:w="11906" w:h="16838"/>
       <w:pgMar w:top="1417" w:right="1701" w:bottom="1417" w:left="1701" w:header="708" w:footer="624" w:gutter="0"/>
       <w:pgNumType w:fmt="lowerRoman" w:start="1"/>
@@ -5104,6 +5905,41 @@
 
 <file path=word/footer1.xml><?xml version="1.0" encoding="utf-8"?>
 <w:ftr xmlns:wpc="http://schemas.microsoft.com/office/word/2010/wordprocessingCanvas" xmlns:mc="http://schemas.openxmlformats.org/markup-compatibility/2006" xmlns:o="urn:schemas-microsoft-com:office:office" xmlns:r="http://schemas.openxmlformats.org/officeDocument/2006/relationships" xmlns:m="http://schemas.openxmlformats.org/officeDocument/2006/math" xmlns:v="urn:schemas-microsoft-com:vml" xmlns:wp14="http://schemas.microsoft.com/office/word/2010/wordprocessingDrawing" xmlns:wp="http://schemas.openxmlformats.org/drawingml/2006/wordprocessingDrawing" xmlns:w10="urn:schemas-microsoft-com:office:word" xmlns:w="http://schemas.openxmlformats.org/wordprocessingml/2006/main" xmlns:w14="http://schemas.microsoft.com/office/word/2010/wordml" xmlns:w15="http://schemas.microsoft.com/office/word/2012/wordml" xmlns:wpg="http://schemas.microsoft.com/office/word/2010/wordprocessingGroup" xmlns:wpi="http://schemas.microsoft.com/office/word/2010/wordprocessingInk" xmlns:wne="http://schemas.microsoft.com/office/word/2006/wordml" xmlns:wps="http://schemas.microsoft.com/office/word/2010/wordprocessingShape" mc:Ignorable="w14 w15 wp14">
+  <w:sdt>
+    <w:sdtPr>
+      <w:id w:val="-1306305889"/>
+      <w:docPartObj>
+        <w:docPartGallery w:val="Page Numbers (Bottom of Page)"/>
+        <w:docPartUnique/>
+      </w:docPartObj>
+    </w:sdtPr>
+    <w:sdtContent>
+      <w:p>
+        <w:pPr>
+          <w:pStyle w:val="Rodap"/>
+          <w:jc w:val="right"/>
+        </w:pPr>
+        <w:r>
+          <w:fldChar w:fldCharType="begin"/>
+        </w:r>
+        <w:r>
+          <w:instrText>PAGE   \* MERGEFORMAT</w:instrText>
+        </w:r>
+        <w:r>
+          <w:fldChar w:fldCharType="separate"/>
+        </w:r>
+        <w:r>
+          <w:rPr>
+            <w:noProof/>
+          </w:rPr>
+          <w:t>xiii</w:t>
+        </w:r>
+        <w:r>
+          <w:fldChar w:fldCharType="end"/>
+        </w:r>
+      </w:p>
+    </w:sdtContent>
+  </w:sdt>
   <w:p>
     <w:pPr>
       <w:pStyle w:val="Rodap"/>
@@ -5506,16 +6342,16 @@
     </w:lvl>
   </w:abstractNum>
   <w:abstractNum w:abstractNumId="4" w15:restartNumberingAfterBreak="0">
-    <w:nsid w:val="45A20DF0"/>
+    <w:nsid w:val="36D41609"/>
     <w:multiLevelType w:val="hybridMultilevel"/>
-    <w:tmpl w:val="D47C370C"/>
+    <w:tmpl w:val="3006AF8C"/>
     <w:lvl w:ilvl="0" w:tplc="04160001">
       <w:start w:val="1"/>
       <w:numFmt w:val="bullet"/>
       <w:lvlText w:val=""/>
       <w:lvlJc w:val="left"/>
       <w:pPr>
-        <w:ind w:left="720" w:hanging="360"/>
+        <w:ind w:left="1287" w:hanging="360"/>
       </w:pPr>
       <w:rPr>
         <w:rFonts w:ascii="Symbol" w:hAnsi="Symbol" w:hint="default"/>
@@ -5527,7 +6363,7 @@
       <w:lvlText w:val="o"/>
       <w:lvlJc w:val="left"/>
       <w:pPr>
-        <w:ind w:left="1440" w:hanging="360"/>
+        <w:ind w:left="2007" w:hanging="360"/>
       </w:pPr>
       <w:rPr>
         <w:rFonts w:ascii="Courier New" w:hAnsi="Courier New" w:cs="Courier New" w:hint="default"/>
@@ -5539,7 +6375,7 @@
       <w:lvlText w:val=""/>
       <w:lvlJc w:val="left"/>
       <w:pPr>
-        <w:ind w:left="2160" w:hanging="360"/>
+        <w:ind w:left="2727" w:hanging="360"/>
       </w:pPr>
       <w:rPr>
         <w:rFonts w:ascii="Wingdings" w:hAnsi="Wingdings" w:hint="default"/>
@@ -5551,7 +6387,7 @@
       <w:lvlText w:val=""/>
       <w:lvlJc w:val="left"/>
       <w:pPr>
-        <w:ind w:left="2880" w:hanging="360"/>
+        <w:ind w:left="3447" w:hanging="360"/>
       </w:pPr>
       <w:rPr>
         <w:rFonts w:ascii="Symbol" w:hAnsi="Symbol" w:hint="default"/>
@@ -5563,7 +6399,7 @@
       <w:lvlText w:val="o"/>
       <w:lvlJc w:val="left"/>
       <w:pPr>
-        <w:ind w:left="3600" w:hanging="360"/>
+        <w:ind w:left="4167" w:hanging="360"/>
       </w:pPr>
       <w:rPr>
         <w:rFonts w:ascii="Courier New" w:hAnsi="Courier New" w:cs="Courier New" w:hint="default"/>
@@ -5575,7 +6411,7 @@
       <w:lvlText w:val=""/>
       <w:lvlJc w:val="left"/>
       <w:pPr>
-        <w:ind w:left="4320" w:hanging="360"/>
+        <w:ind w:left="4887" w:hanging="360"/>
       </w:pPr>
       <w:rPr>
         <w:rFonts w:ascii="Wingdings" w:hAnsi="Wingdings" w:hint="default"/>
@@ -5587,7 +6423,7 @@
       <w:lvlText w:val=""/>
       <w:lvlJc w:val="left"/>
       <w:pPr>
-        <w:ind w:left="5040" w:hanging="360"/>
+        <w:ind w:left="5607" w:hanging="360"/>
       </w:pPr>
       <w:rPr>
         <w:rFonts w:ascii="Symbol" w:hAnsi="Symbol" w:hint="default"/>
@@ -5599,7 +6435,7 @@
       <w:lvlText w:val="o"/>
       <w:lvlJc w:val="left"/>
       <w:pPr>
-        <w:ind w:left="5760" w:hanging="360"/>
+        <w:ind w:left="6327" w:hanging="360"/>
       </w:pPr>
       <w:rPr>
         <w:rFonts w:ascii="Courier New" w:hAnsi="Courier New" w:cs="Courier New" w:hint="default"/>
@@ -5611,7 +6447,7 @@
       <w:lvlText w:val=""/>
       <w:lvlJc w:val="left"/>
       <w:pPr>
-        <w:ind w:left="6480" w:hanging="360"/>
+        <w:ind w:left="7047" w:hanging="360"/>
       </w:pPr>
       <w:rPr>
         <w:rFonts w:ascii="Wingdings" w:hAnsi="Wingdings" w:hint="default"/>
@@ -5619,6 +6455,119 @@
     </w:lvl>
   </w:abstractNum>
   <w:abstractNum w:abstractNumId="5" w15:restartNumberingAfterBreak="0">
+    <w:nsid w:val="45A20DF0"/>
+    <w:multiLevelType w:val="hybridMultilevel"/>
+    <w:tmpl w:val="D47C370C"/>
+    <w:lvl w:ilvl="0" w:tplc="04160001">
+      <w:start w:val="1"/>
+      <w:numFmt w:val="bullet"/>
+      <w:lvlText w:val=""/>
+      <w:lvlJc w:val="left"/>
+      <w:pPr>
+        <w:ind w:left="720" w:hanging="360"/>
+      </w:pPr>
+      <w:rPr>
+        <w:rFonts w:ascii="Symbol" w:hAnsi="Symbol" w:hint="default"/>
+      </w:rPr>
+    </w:lvl>
+    <w:lvl w:ilvl="1" w:tplc="04160003" w:tentative="1">
+      <w:start w:val="1"/>
+      <w:numFmt w:val="bullet"/>
+      <w:lvlText w:val="o"/>
+      <w:lvlJc w:val="left"/>
+      <w:pPr>
+        <w:ind w:left="1440" w:hanging="360"/>
+      </w:pPr>
+      <w:rPr>
+        <w:rFonts w:ascii="Courier New" w:hAnsi="Courier New" w:cs="Courier New" w:hint="default"/>
+      </w:rPr>
+    </w:lvl>
+    <w:lvl w:ilvl="2" w:tplc="04160005" w:tentative="1">
+      <w:start w:val="1"/>
+      <w:numFmt w:val="bullet"/>
+      <w:lvlText w:val=""/>
+      <w:lvlJc w:val="left"/>
+      <w:pPr>
+        <w:ind w:left="2160" w:hanging="360"/>
+      </w:pPr>
+      <w:rPr>
+        <w:rFonts w:ascii="Wingdings" w:hAnsi="Wingdings" w:hint="default"/>
+      </w:rPr>
+    </w:lvl>
+    <w:lvl w:ilvl="3" w:tplc="04160001" w:tentative="1">
+      <w:start w:val="1"/>
+      <w:numFmt w:val="bullet"/>
+      <w:lvlText w:val=""/>
+      <w:lvlJc w:val="left"/>
+      <w:pPr>
+        <w:ind w:left="2880" w:hanging="360"/>
+      </w:pPr>
+      <w:rPr>
+        <w:rFonts w:ascii="Symbol" w:hAnsi="Symbol" w:hint="default"/>
+      </w:rPr>
+    </w:lvl>
+    <w:lvl w:ilvl="4" w:tplc="04160003" w:tentative="1">
+      <w:start w:val="1"/>
+      <w:numFmt w:val="bullet"/>
+      <w:lvlText w:val="o"/>
+      <w:lvlJc w:val="left"/>
+      <w:pPr>
+        <w:ind w:left="3600" w:hanging="360"/>
+      </w:pPr>
+      <w:rPr>
+        <w:rFonts w:ascii="Courier New" w:hAnsi="Courier New" w:cs="Courier New" w:hint="default"/>
+      </w:rPr>
+    </w:lvl>
+    <w:lvl w:ilvl="5" w:tplc="04160005" w:tentative="1">
+      <w:start w:val="1"/>
+      <w:numFmt w:val="bullet"/>
+      <w:lvlText w:val=""/>
+      <w:lvlJc w:val="left"/>
+      <w:pPr>
+        <w:ind w:left="4320" w:hanging="360"/>
+      </w:pPr>
+      <w:rPr>
+        <w:rFonts w:ascii="Wingdings" w:hAnsi="Wingdings" w:hint="default"/>
+      </w:rPr>
+    </w:lvl>
+    <w:lvl w:ilvl="6" w:tplc="04160001" w:tentative="1">
+      <w:start w:val="1"/>
+      <w:numFmt w:val="bullet"/>
+      <w:lvlText w:val=""/>
+      <w:lvlJc w:val="left"/>
+      <w:pPr>
+        <w:ind w:left="5040" w:hanging="360"/>
+      </w:pPr>
+      <w:rPr>
+        <w:rFonts w:ascii="Symbol" w:hAnsi="Symbol" w:hint="default"/>
+      </w:rPr>
+    </w:lvl>
+    <w:lvl w:ilvl="7" w:tplc="04160003" w:tentative="1">
+      <w:start w:val="1"/>
+      <w:numFmt w:val="bullet"/>
+      <w:lvlText w:val="o"/>
+      <w:lvlJc w:val="left"/>
+      <w:pPr>
+        <w:ind w:left="5760" w:hanging="360"/>
+      </w:pPr>
+      <w:rPr>
+        <w:rFonts w:ascii="Courier New" w:hAnsi="Courier New" w:cs="Courier New" w:hint="default"/>
+      </w:rPr>
+    </w:lvl>
+    <w:lvl w:ilvl="8" w:tplc="04160005" w:tentative="1">
+      <w:start w:val="1"/>
+      <w:numFmt w:val="bullet"/>
+      <w:lvlText w:val=""/>
+      <w:lvlJc w:val="left"/>
+      <w:pPr>
+        <w:ind w:left="6480" w:hanging="360"/>
+      </w:pPr>
+      <w:rPr>
+        <w:rFonts w:ascii="Wingdings" w:hAnsi="Wingdings" w:hint="default"/>
+      </w:rPr>
+    </w:lvl>
+  </w:abstractNum>
+  <w:abstractNum w:abstractNumId="6" w15:restartNumberingAfterBreak="0">
     <w:nsid w:val="6C2B7FB5"/>
     <w:multiLevelType w:val="hybridMultilevel"/>
     <w:tmpl w:val="3D348802"/>
@@ -5705,7 +6654,7 @@
     </w:lvl>
   </w:abstractNum>
   <w:num w:numId="1">
-    <w:abstractNumId w:val="5"/>
+    <w:abstractNumId w:val="6"/>
   </w:num>
   <w:num w:numId="2">
     <w:abstractNumId w:val="3"/>
@@ -5717,10 +6666,13 @@
     <w:abstractNumId w:val="0"/>
   </w:num>
   <w:num w:numId="5">
-    <w:abstractNumId w:val="4"/>
+    <w:abstractNumId w:val="5"/>
   </w:num>
   <w:num w:numId="6">
     <w:abstractNumId w:val="2"/>
+  </w:num>
+  <w:num w:numId="7">
+    <w:abstractNumId w:val="4"/>
   </w:num>
 </w:numbering>
 </file>
@@ -6849,7 +7801,7 @@
 </file>
 
 <file path=customXml/itemProps1.xml><?xml version="1.0" encoding="utf-8"?>
-<ds:datastoreItem xmlns:ds="http://schemas.openxmlformats.org/officeDocument/2006/customXml" ds:itemID="{30CBE7CC-B7D6-4AF0-8B37-2C981F71E497}">
+<ds:datastoreItem xmlns:ds="http://schemas.openxmlformats.org/officeDocument/2006/customXml" ds:itemID="{BD017265-ABB4-4DD3-8835-20B4C62D3568}">
   <ds:schemaRefs>
     <ds:schemaRef ds:uri="http://schemas.openxmlformats.org/officeDocument/2006/bibliography"/>
   </ds:schemaRefs>

</xml_diff>